<commit_message>
changes done accordingly to document
</commit_message>
<xml_diff>
--- a/Parsedoc_Console/Parsedoc_Console/bin/Debug/UnitTest.docx
+++ b/Parsedoc_Console/Parsedoc_Console/bin/Debug/UnitTest.docx
@@ -4,8 +4,8 @@
   <w:body>
     <w:tbl>
       <w:tblPr>
-        <w:tblW w:w="12168" w:type="dxa"/>
-        <w:tblInd w:w="10" w:type="dxa"/>
+        <w:tblW w:w="0" w:type="auto"/>
+        <w:tblInd w:w="15" w:type="dxa"/>
         <w:tblLayout w:type="fixed"/>
         <w:tblCellMar>
           <w:left w:w="15" w:type="dxa"/>
@@ -14,35 +14,41 @@
         <w:tblLook w:val="0000" w:firstRow="0" w:lastRow="0" w:firstColumn="0" w:lastColumn="0" w:noHBand="0" w:noVBand="0"/>
       </w:tblPr>
       <w:tblGrid>
+        <w:gridCol w:w="680"/>
         <w:gridCol w:w="682"/>
-        <w:gridCol w:w="683"/>
         <w:gridCol w:w="398"/>
-        <w:gridCol w:w="570"/>
-        <w:gridCol w:w="826"/>
+        <w:gridCol w:w="569"/>
+        <w:gridCol w:w="825"/>
         <w:gridCol w:w="142"/>
-        <w:gridCol w:w="1481"/>
+        <w:gridCol w:w="1479"/>
         <w:gridCol w:w="50"/>
         <w:gridCol w:w="84"/>
         <w:gridCol w:w="398"/>
-        <w:gridCol w:w="1250"/>
-        <w:gridCol w:w="174"/>
-        <w:gridCol w:w="684"/>
+        <w:gridCol w:w="1251"/>
+        <w:gridCol w:w="171"/>
+        <w:gridCol w:w="683"/>
         <w:gridCol w:w="256"/>
         <w:gridCol w:w="312"/>
-        <w:gridCol w:w="855"/>
-        <w:gridCol w:w="1822"/>
+        <w:gridCol w:w="854"/>
+        <w:gridCol w:w="1820"/>
         <w:gridCol w:w="114"/>
         <w:gridCol w:w="56"/>
         <w:gridCol w:w="50"/>
-        <w:gridCol w:w="1281"/>
+        <w:gridCol w:w="1279"/>
       </w:tblGrid>
       <w:tr>
+        <w:tblPrEx>
+          <w:tblCellMar>
+            <w:top w:w="0" w:type="dxa"/>
+            <w:bottom w:w="0" w:type="dxa"/>
+          </w:tblCellMar>
+        </w:tblPrEx>
         <w:trPr>
           <w:trHeight w:hRule="exact" w:val="57"/>
         </w:trPr>
         <w:tc>
           <w:tcPr>
-            <w:tcW w:w="7990" w:type="dxa"/>
+            <w:tcW w:w="7960" w:type="dxa"/>
             <w:gridSpan w:val="15"/>
             <w:tcBorders>
               <w:top w:val="nil"/>
@@ -69,7 +75,7 @@
         </w:tc>
         <w:tc>
           <w:tcPr>
-            <w:tcW w:w="2677" w:type="dxa"/>
+            <w:tcW w:w="2674" w:type="dxa"/>
             <w:gridSpan w:val="2"/>
             <w:vMerge w:val="restart"/>
             <w:tcBorders>
@@ -96,6 +102,7 @@
                 <w:szCs w:val="14"/>
               </w:rPr>
             </w:pPr>
+            <w:proofErr w:type="spellStart"/>
             <w:r>
               <w:rPr>
                 <w:rFonts w:ascii="Arial" w:hAnsi="Arial" w:cs="Arial"/>
@@ -103,8 +110,9 @@
                 <w:sz w:val="14"/>
                 <w:szCs w:val="14"/>
               </w:rPr>
-              <w:t>Published</w:t>
-            </w:r>
+              <w:t>Напечатано</w:t>
+            </w:r>
+            <w:proofErr w:type="spellEnd"/>
             <w:r>
               <w:rPr>
                 <w:rFonts w:ascii="Arial" w:hAnsi="Arial" w:cs="Arial"/>
@@ -118,7 +126,7 @@
         </w:tc>
         <w:tc>
           <w:tcPr>
-            <w:tcW w:w="1501" w:type="dxa"/>
+            <w:tcW w:w="1479" w:type="dxa"/>
             <w:gridSpan w:val="4"/>
             <w:vMerge w:val="restart"/>
             <w:tcBorders>
@@ -146,12 +154,18 @@
         </w:tc>
       </w:tr>
       <w:tr>
+        <w:tblPrEx>
+          <w:tblCellMar>
+            <w:top w:w="0" w:type="dxa"/>
+            <w:bottom w:w="0" w:type="dxa"/>
+          </w:tblCellMar>
+        </w:tblPrEx>
         <w:trPr>
           <w:trHeight w:hRule="exact" w:val="113"/>
         </w:trPr>
         <w:tc>
           <w:tcPr>
-            <w:tcW w:w="3159" w:type="dxa"/>
+            <w:tcW w:w="3154" w:type="dxa"/>
             <w:gridSpan w:val="5"/>
             <w:tcBorders>
               <w:top w:val="nil"/>
@@ -178,7 +192,7 @@
         </w:tc>
         <w:tc>
           <w:tcPr>
-            <w:tcW w:w="4519" w:type="dxa"/>
+            <w:tcW w:w="4494" w:type="dxa"/>
             <w:gridSpan w:val="9"/>
             <w:vMerge w:val="restart"/>
             <w:tcBorders>
@@ -207,6 +221,7 @@
                 <w:szCs w:val="20"/>
               </w:rPr>
             </w:pPr>
+            <w:proofErr w:type="spellStart"/>
             <w:r>
               <w:rPr>
                 <w:rFonts w:ascii="Arial" w:hAnsi="Arial" w:cs="Arial"/>
@@ -216,8 +231,57 @@
                 <w:sz w:val="20"/>
                 <w:szCs w:val="20"/>
               </w:rPr>
-              <w:t>Route CW and / or visitors</w:t>
-            </w:r>
+              <w:t>Маршрут</w:t>
+            </w:r>
+            <w:proofErr w:type="spellEnd"/>
+            <w:r>
+              <w:rPr>
+                <w:rFonts w:ascii="Arial" w:hAnsi="Arial" w:cs="Arial"/>
+                <w:b/>
+                <w:bCs/>
+                <w:color w:val="000000"/>
+                <w:sz w:val="20"/>
+                <w:szCs w:val="20"/>
+              </w:rPr>
+              <w:t xml:space="preserve"> ХО </w:t>
+            </w:r>
+            <w:proofErr w:type="spellStart"/>
+            <w:r>
+              <w:rPr>
+                <w:rFonts w:ascii="Arial" w:hAnsi="Arial" w:cs="Arial"/>
+                <w:b/>
+                <w:bCs/>
+                <w:color w:val="000000"/>
+                <w:sz w:val="20"/>
+                <w:szCs w:val="20"/>
+              </w:rPr>
+              <w:t>или</w:t>
+            </w:r>
+            <w:proofErr w:type="spellEnd"/>
+            <w:r>
+              <w:rPr>
+                <w:rFonts w:ascii="Arial" w:hAnsi="Arial" w:cs="Arial"/>
+                <w:b/>
+                <w:bCs/>
+                <w:color w:val="000000"/>
+                <w:sz w:val="20"/>
+                <w:szCs w:val="20"/>
+              </w:rPr>
+              <w:t xml:space="preserve">/и </w:t>
+            </w:r>
+            <w:proofErr w:type="spellStart"/>
+            <w:r>
+              <w:rPr>
+                <w:rFonts w:ascii="Arial" w:hAnsi="Arial" w:cs="Arial"/>
+                <w:b/>
+                <w:bCs/>
+                <w:color w:val="000000"/>
+                <w:sz w:val="20"/>
+                <w:szCs w:val="20"/>
+              </w:rPr>
+              <w:t>посетителей</w:t>
+            </w:r>
+            <w:proofErr w:type="spellEnd"/>
           </w:p>
         </w:tc>
         <w:tc>
@@ -249,7 +313,7 @@
         </w:tc>
         <w:tc>
           <w:tcPr>
-            <w:tcW w:w="2677" w:type="dxa"/>
+            <w:tcW w:w="2674" w:type="dxa"/>
             <w:gridSpan w:val="2"/>
             <w:vMerge/>
             <w:tcBorders>
@@ -276,7 +340,7 @@
         </w:tc>
         <w:tc>
           <w:tcPr>
-            <w:tcW w:w="1501" w:type="dxa"/>
+            <w:tcW w:w="1479" w:type="dxa"/>
             <w:gridSpan w:val="4"/>
             <w:vMerge/>
             <w:tcBorders>
@@ -303,12 +367,18 @@
         </w:tc>
       </w:tr>
       <w:tr>
+        <w:tblPrEx>
+          <w:tblCellMar>
+            <w:top w:w="0" w:type="dxa"/>
+            <w:bottom w:w="0" w:type="dxa"/>
+          </w:tblCellMar>
+        </w:tblPrEx>
         <w:trPr>
           <w:trHeight w:hRule="exact" w:val="57"/>
         </w:trPr>
         <w:tc>
           <w:tcPr>
-            <w:tcW w:w="682" w:type="dxa"/>
+            <w:tcW w:w="680" w:type="dxa"/>
             <w:vMerge w:val="restart"/>
             <w:tcBorders>
               <w:top w:val="nil"/>
@@ -335,7 +405,7 @@
         </w:tc>
         <w:tc>
           <w:tcPr>
-            <w:tcW w:w="1651" w:type="dxa"/>
+            <w:tcW w:w="1649" w:type="dxa"/>
             <w:gridSpan w:val="3"/>
             <w:vMerge w:val="restart"/>
             <w:tcBorders>
@@ -366,7 +436,7 @@
                 <w:szCs w:val="24"/>
               </w:rPr>
               <w:drawing>
-                <wp:inline distT="0" distB="0" distL="0" distR="0">
+                <wp:inline distT="0" distB="0" distL="0" distR="0" wp14:anchorId="208FA339" wp14:editId="41757662">
                   <wp:extent cx="1371600" cy="476250"/>
                   <wp:effectExtent l="0" t="0" r="0" b="0"/>
                   <wp:docPr id="1" name="Picture 1"/>
@@ -418,7 +488,7 @@
         </w:tc>
         <w:tc>
           <w:tcPr>
-            <w:tcW w:w="826" w:type="dxa"/>
+            <w:tcW w:w="825" w:type="dxa"/>
             <w:vMerge w:val="restart"/>
             <w:tcBorders>
               <w:top w:val="nil"/>
@@ -445,7 +515,7 @@
         </w:tc>
         <w:tc>
           <w:tcPr>
-            <w:tcW w:w="4519" w:type="dxa"/>
+            <w:tcW w:w="4494" w:type="dxa"/>
             <w:gridSpan w:val="9"/>
             <w:vMerge/>
             <w:tcBorders>
@@ -498,7 +568,7 @@
         </w:tc>
         <w:tc>
           <w:tcPr>
-            <w:tcW w:w="2677" w:type="dxa"/>
+            <w:tcW w:w="2674" w:type="dxa"/>
             <w:gridSpan w:val="2"/>
             <w:vMerge/>
             <w:tcBorders>
@@ -525,7 +595,7 @@
         </w:tc>
         <w:tc>
           <w:tcPr>
-            <w:tcW w:w="1501" w:type="dxa"/>
+            <w:tcW w:w="1479" w:type="dxa"/>
             <w:gridSpan w:val="4"/>
             <w:vMerge/>
             <w:tcBorders>
@@ -552,12 +622,18 @@
         </w:tc>
       </w:tr>
       <w:tr>
+        <w:tblPrEx>
+          <w:tblCellMar>
+            <w:top w:w="0" w:type="dxa"/>
+            <w:bottom w:w="0" w:type="dxa"/>
+          </w:tblCellMar>
+        </w:tblPrEx>
         <w:trPr>
           <w:trHeight w:hRule="exact" w:val="113"/>
         </w:trPr>
         <w:tc>
           <w:tcPr>
-            <w:tcW w:w="682" w:type="dxa"/>
+            <w:tcW w:w="680" w:type="dxa"/>
             <w:vMerge/>
             <w:tcBorders>
               <w:top w:val="nil"/>
@@ -583,7 +659,7 @@
         </w:tc>
         <w:tc>
           <w:tcPr>
-            <w:tcW w:w="1651" w:type="dxa"/>
+            <w:tcW w:w="1649" w:type="dxa"/>
             <w:gridSpan w:val="3"/>
             <w:vMerge/>
             <w:tcBorders>
@@ -610,7 +686,7 @@
         </w:tc>
         <w:tc>
           <w:tcPr>
-            <w:tcW w:w="826" w:type="dxa"/>
+            <w:tcW w:w="825" w:type="dxa"/>
             <w:vMerge/>
             <w:tcBorders>
               <w:top w:val="nil"/>
@@ -636,7 +712,7 @@
         </w:tc>
         <w:tc>
           <w:tcPr>
-            <w:tcW w:w="4519" w:type="dxa"/>
+            <w:tcW w:w="4494" w:type="dxa"/>
             <w:gridSpan w:val="9"/>
             <w:vMerge/>
             <w:tcBorders>
@@ -689,7 +765,7 @@
         </w:tc>
         <w:tc>
           <w:tcPr>
-            <w:tcW w:w="2677" w:type="dxa"/>
+            <w:tcW w:w="2674" w:type="dxa"/>
             <w:gridSpan w:val="2"/>
             <w:vMerge w:val="restart"/>
             <w:tcBorders>
@@ -717,7 +793,7 @@
         </w:tc>
         <w:tc>
           <w:tcPr>
-            <w:tcW w:w="1501" w:type="dxa"/>
+            <w:tcW w:w="1479" w:type="dxa"/>
             <w:gridSpan w:val="4"/>
             <w:vMerge/>
             <w:tcBorders>
@@ -744,12 +820,18 @@
         </w:tc>
       </w:tr>
       <w:tr>
+        <w:tblPrEx>
+          <w:tblCellMar>
+            <w:top w:w="0" w:type="dxa"/>
+            <w:bottom w:w="0" w:type="dxa"/>
+          </w:tblCellMar>
+        </w:tblPrEx>
         <w:trPr>
           <w:trHeight w:hRule="exact" w:val="170"/>
         </w:trPr>
         <w:tc>
           <w:tcPr>
-            <w:tcW w:w="682" w:type="dxa"/>
+            <w:tcW w:w="680" w:type="dxa"/>
             <w:vMerge/>
             <w:tcBorders>
               <w:top w:val="nil"/>
@@ -775,7 +857,7 @@
         </w:tc>
         <w:tc>
           <w:tcPr>
-            <w:tcW w:w="1651" w:type="dxa"/>
+            <w:tcW w:w="1649" w:type="dxa"/>
             <w:gridSpan w:val="3"/>
             <w:vMerge/>
             <w:tcBorders>
@@ -802,7 +884,7 @@
         </w:tc>
         <w:tc>
           <w:tcPr>
-            <w:tcW w:w="826" w:type="dxa"/>
+            <w:tcW w:w="825" w:type="dxa"/>
             <w:vMerge/>
             <w:tcBorders>
               <w:top w:val="nil"/>
@@ -828,7 +910,7 @@
         </w:tc>
         <w:tc>
           <w:tcPr>
-            <w:tcW w:w="4519" w:type="dxa"/>
+            <w:tcW w:w="4494" w:type="dxa"/>
             <w:gridSpan w:val="9"/>
             <w:tcBorders>
               <w:top w:val="nil"/>
@@ -881,7 +963,7 @@
         </w:tc>
         <w:tc>
           <w:tcPr>
-            <w:tcW w:w="2677" w:type="dxa"/>
+            <w:tcW w:w="2674" w:type="dxa"/>
             <w:gridSpan w:val="2"/>
             <w:vMerge/>
             <w:tcBorders>
@@ -908,7 +990,7 @@
         </w:tc>
         <w:tc>
           <w:tcPr>
-            <w:tcW w:w="1501" w:type="dxa"/>
+            <w:tcW w:w="1479" w:type="dxa"/>
             <w:gridSpan w:val="4"/>
             <w:vMerge/>
             <w:tcBorders>
@@ -935,12 +1017,18 @@
         </w:tc>
       </w:tr>
       <w:tr>
+        <w:tblPrEx>
+          <w:tblCellMar>
+            <w:top w:w="0" w:type="dxa"/>
+            <w:bottom w:w="0" w:type="dxa"/>
+          </w:tblCellMar>
+        </w:tblPrEx>
         <w:trPr>
           <w:trHeight w:hRule="exact" w:val="227"/>
         </w:trPr>
         <w:tc>
           <w:tcPr>
-            <w:tcW w:w="682" w:type="dxa"/>
+            <w:tcW w:w="680" w:type="dxa"/>
             <w:vMerge/>
             <w:tcBorders>
               <w:top w:val="nil"/>
@@ -966,7 +1054,7 @@
         </w:tc>
         <w:tc>
           <w:tcPr>
-            <w:tcW w:w="1651" w:type="dxa"/>
+            <w:tcW w:w="1649" w:type="dxa"/>
             <w:gridSpan w:val="3"/>
             <w:vMerge/>
             <w:tcBorders>
@@ -993,7 +1081,7 @@
         </w:tc>
         <w:tc>
           <w:tcPr>
-            <w:tcW w:w="6512" w:type="dxa"/>
+            <w:tcW w:w="6485" w:type="dxa"/>
             <w:gridSpan w:val="12"/>
             <w:tcBorders>
               <w:top w:val="nil"/>
@@ -1021,6 +1109,7 @@
                 <w:szCs w:val="16"/>
               </w:rPr>
             </w:pPr>
+            <w:proofErr w:type="spellStart"/>
             <w:r>
               <w:rPr>
                 <w:rFonts w:ascii="Arial" w:hAnsi="Arial" w:cs="Arial"/>
@@ -1030,8 +1119,9 @@
                 <w:sz w:val="16"/>
                 <w:szCs w:val="16"/>
               </w:rPr>
-              <w:t>During the period</w:t>
-            </w:r>
+              <w:t>За</w:t>
+            </w:r>
+            <w:proofErr w:type="spellEnd"/>
             <w:r>
               <w:rPr>
                 <w:rFonts w:ascii="Arial" w:hAnsi="Arial" w:cs="Arial"/>
@@ -1041,8 +1131,9 @@
                 <w:sz w:val="16"/>
                 <w:szCs w:val="16"/>
               </w:rPr>
-              <w:t xml:space="preserve"> 01.10.2016 </w:t>
-            </w:r>
+              <w:t xml:space="preserve"> </w:t>
+            </w:r>
+            <w:proofErr w:type="spellStart"/>
             <w:r>
               <w:rPr>
                 <w:rFonts w:ascii="Arial" w:hAnsi="Arial" w:cs="Arial"/>
@@ -1052,8 +1143,9 @@
                 <w:sz w:val="16"/>
                 <w:szCs w:val="16"/>
               </w:rPr>
-              <w:t>on</w:t>
-            </w:r>
+              <w:t>период</w:t>
+            </w:r>
+            <w:proofErr w:type="spellEnd"/>
             <w:r>
               <w:rPr>
                 <w:rFonts w:ascii="Arial" w:hAnsi="Arial" w:cs="Arial"/>
@@ -1063,13 +1155,37 @@
                 <w:sz w:val="16"/>
                 <w:szCs w:val="16"/>
               </w:rPr>
+              <w:t xml:space="preserve"> c 01.10.2016 </w:t>
+            </w:r>
+            <w:proofErr w:type="spellStart"/>
+            <w:r>
+              <w:rPr>
+                <w:rFonts w:ascii="Arial" w:hAnsi="Arial" w:cs="Arial"/>
+                <w:i/>
+                <w:iCs/>
+                <w:color w:val="000000"/>
+                <w:sz w:val="16"/>
+                <w:szCs w:val="16"/>
+              </w:rPr>
+              <w:t>по</w:t>
+            </w:r>
+            <w:proofErr w:type="spellEnd"/>
+            <w:r>
+              <w:rPr>
+                <w:rFonts w:ascii="Arial" w:hAnsi="Arial" w:cs="Arial"/>
+                <w:i/>
+                <w:iCs/>
+                <w:color w:val="000000"/>
+                <w:sz w:val="16"/>
+                <w:szCs w:val="16"/>
+              </w:rPr>
               <w:t xml:space="preserve"> 31.10.2016 23:59:59</w:t>
             </w:r>
           </w:p>
         </w:tc>
         <w:tc>
           <w:tcPr>
-            <w:tcW w:w="1822" w:type="dxa"/>
+            <w:tcW w:w="1820" w:type="dxa"/>
             <w:vMerge w:val="restart"/>
             <w:tcBorders>
               <w:top w:val="nil"/>
@@ -1096,7 +1212,7 @@
         </w:tc>
         <w:tc>
           <w:tcPr>
-            <w:tcW w:w="1501" w:type="dxa"/>
+            <w:tcW w:w="1479" w:type="dxa"/>
             <w:gridSpan w:val="4"/>
             <w:vMerge/>
             <w:tcBorders>
@@ -1123,12 +1239,18 @@
         </w:tc>
       </w:tr>
       <w:tr>
+        <w:tblPrEx>
+          <w:tblCellMar>
+            <w:top w:w="0" w:type="dxa"/>
+            <w:bottom w:w="0" w:type="dxa"/>
+          </w:tblCellMar>
+        </w:tblPrEx>
         <w:trPr>
           <w:trHeight w:hRule="exact" w:val="210"/>
         </w:trPr>
         <w:tc>
           <w:tcPr>
-            <w:tcW w:w="682" w:type="dxa"/>
+            <w:tcW w:w="680" w:type="dxa"/>
             <w:vMerge/>
             <w:tcBorders>
               <w:top w:val="nil"/>
@@ -1154,7 +1276,7 @@
         </w:tc>
         <w:tc>
           <w:tcPr>
-            <w:tcW w:w="8163" w:type="dxa"/>
+            <w:tcW w:w="8134" w:type="dxa"/>
             <w:gridSpan w:val="15"/>
             <w:tcBorders>
               <w:top w:val="nil"/>
@@ -1181,7 +1303,7 @@
         </w:tc>
         <w:tc>
           <w:tcPr>
-            <w:tcW w:w="1822" w:type="dxa"/>
+            <w:tcW w:w="1820" w:type="dxa"/>
             <w:vMerge/>
             <w:tcBorders>
               <w:top w:val="nil"/>
@@ -1207,7 +1329,7 @@
         </w:tc>
         <w:tc>
           <w:tcPr>
-            <w:tcW w:w="1501" w:type="dxa"/>
+            <w:tcW w:w="1479" w:type="dxa"/>
             <w:gridSpan w:val="4"/>
             <w:vMerge/>
             <w:tcBorders>
@@ -1234,12 +1356,18 @@
         </w:tc>
       </w:tr>
       <w:tr>
+        <w:tblPrEx>
+          <w:tblCellMar>
+            <w:top w:w="0" w:type="dxa"/>
+            <w:bottom w:w="0" w:type="dxa"/>
+          </w:tblCellMar>
+        </w:tblPrEx>
         <w:trPr>
           <w:trHeight w:hRule="exact" w:val="15"/>
         </w:trPr>
         <w:tc>
           <w:tcPr>
-            <w:tcW w:w="1365" w:type="dxa"/>
+            <w:tcW w:w="1362" w:type="dxa"/>
             <w:gridSpan w:val="2"/>
             <w:vMerge w:val="restart"/>
             <w:tcBorders>
@@ -1262,11 +1390,67 @@
                 <w:szCs w:val="24"/>
               </w:rPr>
             </w:pPr>
-          </w:p>
-        </w:tc>
-        <w:tc>
-          <w:tcPr>
-            <w:tcW w:w="3417" w:type="dxa"/>
+            <w:r>
+              <w:rPr>
+                <w:rFonts w:ascii="MS Sans Serif" w:hAnsi="MS Sans Serif"/>
+                <w:noProof/>
+                <w:sz w:val="24"/>
+                <w:szCs w:val="24"/>
+              </w:rPr>
+              <w:drawing>
+                <wp:inline distT="0" distB="0" distL="0" distR="0" wp14:anchorId="524B5BAD" wp14:editId="3008E007">
+                  <wp:extent cx="1133475" cy="1552575"/>
+                  <wp:effectExtent l="0" t="0" r="9525" b="9525"/>
+                  <wp:docPr id="2" name="Picture 2"/>
+                  <wp:cNvGraphicFramePr>
+                    <a:graphicFrameLocks xmlns:a="http://schemas.openxmlformats.org/drawingml/2006/main" noChangeAspect="1"/>
+                  </wp:cNvGraphicFramePr>
+                  <a:graphic xmlns:a="http://schemas.openxmlformats.org/drawingml/2006/main">
+                    <a:graphicData uri="http://schemas.openxmlformats.org/drawingml/2006/picture">
+                      <pic:pic xmlns:pic="http://schemas.openxmlformats.org/drawingml/2006/picture">
+                        <pic:nvPicPr>
+                          <pic:cNvPr id="0" name="Picture 2"/>
+                          <pic:cNvPicPr>
+                            <a:picLocks noChangeAspect="1" noChangeArrowheads="1"/>
+                          </pic:cNvPicPr>
+                        </pic:nvPicPr>
+                        <pic:blipFill>
+                          <a:blip r:embed="rId5">
+                            <a:extLst>
+                              <a:ext uri="{28A0092B-C50C-407E-A947-70E740481C1C}">
+                                <a14:useLocalDpi xmlns:a14="http://schemas.microsoft.com/office/drawing/2010/main" val="0"/>
+                              </a:ext>
+                            </a:extLst>
+                          </a:blip>
+                          <a:srcRect/>
+                          <a:stretch>
+                            <a:fillRect/>
+                          </a:stretch>
+                        </pic:blipFill>
+                        <pic:spPr bwMode="auto">
+                          <a:xfrm>
+                            <a:off x="0" y="0"/>
+                            <a:ext cx="1133475" cy="1552575"/>
+                          </a:xfrm>
+                          <a:prstGeom prst="rect">
+                            <a:avLst/>
+                          </a:prstGeom>
+                          <a:noFill/>
+                          <a:ln>
+                            <a:noFill/>
+                          </a:ln>
+                        </pic:spPr>
+                      </pic:pic>
+                    </a:graphicData>
+                  </a:graphic>
+                </wp:inline>
+              </w:drawing>
+            </w:r>
+          </w:p>
+        </w:tc>
+        <w:tc>
+          <w:tcPr>
+            <w:tcW w:w="3413" w:type="dxa"/>
             <w:gridSpan w:val="5"/>
             <w:vMerge w:val="restart"/>
             <w:tcBorders>
@@ -1295,6 +1479,7 @@
                 <w:szCs w:val="16"/>
               </w:rPr>
             </w:pPr>
+            <w:proofErr w:type="spellStart"/>
             <w:r>
               <w:rPr>
                 <w:rFonts w:ascii="Arial" w:hAnsi="Arial" w:cs="Arial"/>
@@ -1304,13 +1489,14 @@
                 <w:sz w:val="16"/>
                 <w:szCs w:val="16"/>
               </w:rPr>
-              <w:t>surname</w:t>
-            </w:r>
-          </w:p>
-        </w:tc>
-        <w:tc>
-          <w:tcPr>
-            <w:tcW w:w="50" w:type="dxa"/>
+              <w:t>фамилия</w:t>
+            </w:r>
+            <w:proofErr w:type="spellEnd"/>
+          </w:p>
+        </w:tc>
+        <w:tc>
+          <w:tcPr>
+            <w:tcW w:w="30" w:type="dxa"/>
             <w:vMerge w:val="restart"/>
             <w:tcBorders>
               <w:top w:val="nil"/>
@@ -1363,7 +1549,7 @@
         </w:tc>
         <w:tc>
           <w:tcPr>
-            <w:tcW w:w="1648" w:type="dxa"/>
+            <w:tcW w:w="1649" w:type="dxa"/>
             <w:gridSpan w:val="2"/>
             <w:vMerge w:val="restart"/>
             <w:tcBorders>
@@ -1391,6 +1577,7 @@
                 <w:szCs w:val="16"/>
               </w:rPr>
             </w:pPr>
+            <w:proofErr w:type="spellStart"/>
             <w:r>
               <w:rPr>
                 <w:rFonts w:ascii="Arial" w:hAnsi="Arial" w:cs="Arial"/>
@@ -1400,13 +1587,38 @@
                 <w:sz w:val="16"/>
                 <w:szCs w:val="16"/>
               </w:rPr>
-              <w:t>Personal number</w:t>
-            </w:r>
-          </w:p>
-        </w:tc>
-        <w:tc>
-          <w:tcPr>
-            <w:tcW w:w="174" w:type="dxa"/>
+              <w:t>Табельный</w:t>
+            </w:r>
+            <w:proofErr w:type="spellEnd"/>
+            <w:r>
+              <w:rPr>
+                <w:rFonts w:ascii="Arial" w:hAnsi="Arial" w:cs="Arial"/>
+                <w:i/>
+                <w:iCs/>
+                <w:color w:val="000000"/>
+                <w:sz w:val="16"/>
+                <w:szCs w:val="16"/>
+              </w:rPr>
+              <w:t xml:space="preserve"> </w:t>
+            </w:r>
+            <w:proofErr w:type="spellStart"/>
+            <w:r>
+              <w:rPr>
+                <w:rFonts w:ascii="Arial" w:hAnsi="Arial" w:cs="Arial"/>
+                <w:i/>
+                <w:iCs/>
+                <w:color w:val="000000"/>
+                <w:sz w:val="16"/>
+                <w:szCs w:val="16"/>
+              </w:rPr>
+              <w:t>номер</w:t>
+            </w:r>
+            <w:proofErr w:type="spellEnd"/>
+          </w:p>
+        </w:tc>
+        <w:tc>
+          <w:tcPr>
+            <w:tcW w:w="171" w:type="dxa"/>
             <w:tcBorders>
               <w:top w:val="single" w:sz="8" w:space="0" w:color="000000"/>
               <w:left w:val="nil"/>
@@ -1432,7 +1644,7 @@
         </w:tc>
         <w:tc>
           <w:tcPr>
-            <w:tcW w:w="5430" w:type="dxa"/>
+            <w:tcW w:w="5404" w:type="dxa"/>
             <w:gridSpan w:val="9"/>
             <w:vMerge w:val="restart"/>
             <w:tcBorders>
@@ -1474,12 +1686,18 @@
         </w:tc>
       </w:tr>
       <w:tr>
+        <w:tblPrEx>
+          <w:tblCellMar>
+            <w:top w:w="0" w:type="dxa"/>
+            <w:bottom w:w="0" w:type="dxa"/>
+          </w:tblCellMar>
+        </w:tblPrEx>
         <w:trPr>
           <w:trHeight w:hRule="exact" w:val="212"/>
         </w:trPr>
         <w:tc>
           <w:tcPr>
-            <w:tcW w:w="1365" w:type="dxa"/>
+            <w:tcW w:w="1362" w:type="dxa"/>
             <w:gridSpan w:val="2"/>
             <w:vMerge/>
             <w:tcBorders>
@@ -1506,7 +1724,7 @@
         </w:tc>
         <w:tc>
           <w:tcPr>
-            <w:tcW w:w="3417" w:type="dxa"/>
+            <w:tcW w:w="3413" w:type="dxa"/>
             <w:gridSpan w:val="5"/>
             <w:vMerge/>
             <w:tcBorders>
@@ -1533,7 +1751,7 @@
         </w:tc>
         <w:tc>
           <w:tcPr>
-            <w:tcW w:w="50" w:type="dxa"/>
+            <w:tcW w:w="30" w:type="dxa"/>
             <w:vMerge/>
             <w:tcBorders>
               <w:top w:val="nil"/>
@@ -1586,7 +1804,7 @@
         </w:tc>
         <w:tc>
           <w:tcPr>
-            <w:tcW w:w="1648" w:type="dxa"/>
+            <w:tcW w:w="1649" w:type="dxa"/>
             <w:gridSpan w:val="2"/>
             <w:vMerge/>
             <w:tcBorders>
@@ -1613,7 +1831,7 @@
         </w:tc>
         <w:tc>
           <w:tcPr>
-            <w:tcW w:w="174" w:type="dxa"/>
+            <w:tcW w:w="171" w:type="dxa"/>
             <w:vMerge w:val="restart"/>
             <w:tcBorders>
               <w:top w:val="nil"/>
@@ -1640,7 +1858,7 @@
         </w:tc>
         <w:tc>
           <w:tcPr>
-            <w:tcW w:w="5430" w:type="dxa"/>
+            <w:tcW w:w="5404" w:type="dxa"/>
             <w:gridSpan w:val="9"/>
             <w:vMerge/>
             <w:tcBorders>
@@ -1667,12 +1885,18 @@
         </w:tc>
       </w:tr>
       <w:tr>
+        <w:tblPrEx>
+          <w:tblCellMar>
+            <w:top w:w="0" w:type="dxa"/>
+            <w:bottom w:w="0" w:type="dxa"/>
+          </w:tblCellMar>
+        </w:tblPrEx>
         <w:trPr>
           <w:trHeight w:hRule="exact" w:val="227"/>
         </w:trPr>
         <w:tc>
           <w:tcPr>
-            <w:tcW w:w="1365" w:type="dxa"/>
+            <w:tcW w:w="1362" w:type="dxa"/>
             <w:gridSpan w:val="2"/>
             <w:vMerge/>
             <w:tcBorders>
@@ -1699,7 +1923,7 @@
         </w:tc>
         <w:tc>
           <w:tcPr>
-            <w:tcW w:w="3417" w:type="dxa"/>
+            <w:tcW w:w="3413" w:type="dxa"/>
             <w:gridSpan w:val="5"/>
             <w:vMerge w:val="restart"/>
             <w:tcBorders>
@@ -1737,14 +1961,14 @@
                 <w:sz w:val="20"/>
                 <w:szCs w:val="20"/>
               </w:rPr>
-              <w:t>Abramov</w:t>
+              <w:t>Абрамов</w:t>
             </w:r>
             <w:proofErr w:type="spellEnd"/>
           </w:p>
         </w:tc>
         <w:tc>
           <w:tcPr>
-            <w:tcW w:w="50" w:type="dxa"/>
+            <w:tcW w:w="30" w:type="dxa"/>
             <w:vMerge/>
             <w:tcBorders>
               <w:top w:val="nil"/>
@@ -1798,7 +2022,7 @@
         </w:tc>
         <w:tc>
           <w:tcPr>
-            <w:tcW w:w="1648" w:type="dxa"/>
+            <w:tcW w:w="1649" w:type="dxa"/>
             <w:gridSpan w:val="2"/>
             <w:tcBorders>
               <w:top w:val="nil"/>
@@ -1825,6 +2049,9 @@
                 <w:szCs w:val="16"/>
               </w:rPr>
             </w:pPr>
+            <w:bookmarkStart w:id="0" w:name="OLE_LINK4"/>
+            <w:bookmarkStart w:id="1" w:name="OLE_LINK5"/>
+            <w:proofErr w:type="spellStart"/>
             <w:r>
               <w:rPr>
                 <w:rFonts w:ascii="Arial" w:hAnsi="Arial" w:cs="Arial"/>
@@ -1834,13 +2061,40 @@
                 <w:sz w:val="16"/>
                 <w:szCs w:val="16"/>
               </w:rPr>
-              <w:t>Date of birth</w:t>
-            </w:r>
-          </w:p>
-        </w:tc>
-        <w:tc>
-          <w:tcPr>
-            <w:tcW w:w="174" w:type="dxa"/>
+              <w:t>Дата</w:t>
+            </w:r>
+            <w:proofErr w:type="spellEnd"/>
+            <w:r>
+              <w:rPr>
+                <w:rFonts w:ascii="Arial" w:hAnsi="Arial" w:cs="Arial"/>
+                <w:i/>
+                <w:iCs/>
+                <w:color w:val="000000"/>
+                <w:sz w:val="16"/>
+                <w:szCs w:val="16"/>
+              </w:rPr>
+              <w:t xml:space="preserve"> </w:t>
+            </w:r>
+            <w:proofErr w:type="spellStart"/>
+            <w:r>
+              <w:rPr>
+                <w:rFonts w:ascii="Arial" w:hAnsi="Arial" w:cs="Arial"/>
+                <w:i/>
+                <w:iCs/>
+                <w:color w:val="000000"/>
+                <w:sz w:val="16"/>
+                <w:szCs w:val="16"/>
+              </w:rPr>
+              <w:t>рождения</w:t>
+            </w:r>
+            <w:bookmarkEnd w:id="0"/>
+            <w:bookmarkEnd w:id="1"/>
+            <w:proofErr w:type="spellEnd"/>
+          </w:p>
+        </w:tc>
+        <w:tc>
+          <w:tcPr>
+            <w:tcW w:w="171" w:type="dxa"/>
             <w:vMerge/>
             <w:tcBorders>
               <w:top w:val="nil"/>
@@ -1867,7 +2121,7 @@
         </w:tc>
         <w:tc>
           <w:tcPr>
-            <w:tcW w:w="5430" w:type="dxa"/>
+            <w:tcW w:w="5404" w:type="dxa"/>
             <w:gridSpan w:val="9"/>
             <w:tcBorders>
               <w:top w:val="nil"/>
@@ -1908,12 +2162,18 @@
         </w:tc>
       </w:tr>
       <w:tr>
+        <w:tblPrEx>
+          <w:tblCellMar>
+            <w:top w:w="0" w:type="dxa"/>
+            <w:bottom w:w="0" w:type="dxa"/>
+          </w:tblCellMar>
+        </w:tblPrEx>
         <w:trPr>
           <w:trHeight w:hRule="exact" w:val="170"/>
         </w:trPr>
         <w:tc>
           <w:tcPr>
-            <w:tcW w:w="1365" w:type="dxa"/>
+            <w:tcW w:w="1362" w:type="dxa"/>
             <w:gridSpan w:val="2"/>
             <w:vMerge/>
             <w:tcBorders>
@@ -1940,7 +2200,7 @@
         </w:tc>
         <w:tc>
           <w:tcPr>
-            <w:tcW w:w="3417" w:type="dxa"/>
+            <w:tcW w:w="3413" w:type="dxa"/>
             <w:gridSpan w:val="5"/>
             <w:vMerge/>
             <w:tcBorders>
@@ -1967,7 +2227,7 @@
         </w:tc>
         <w:tc>
           <w:tcPr>
-            <w:tcW w:w="50" w:type="dxa"/>
+            <w:tcW w:w="30" w:type="dxa"/>
             <w:vMerge/>
             <w:tcBorders>
               <w:top w:val="nil"/>
@@ -2019,7 +2279,7 @@
         </w:tc>
         <w:tc>
           <w:tcPr>
-            <w:tcW w:w="1648" w:type="dxa"/>
+            <w:tcW w:w="1649" w:type="dxa"/>
             <w:gridSpan w:val="2"/>
             <w:vMerge w:val="restart"/>
             <w:tcBorders>
@@ -2047,6 +2307,7 @@
                 <w:szCs w:val="16"/>
               </w:rPr>
             </w:pPr>
+            <w:proofErr w:type="spellStart"/>
             <w:r>
               <w:rPr>
                 <w:rFonts w:ascii="Arial" w:hAnsi="Arial" w:cs="Arial"/>
@@ -2056,13 +2317,14 @@
                 <w:sz w:val="16"/>
                 <w:szCs w:val="16"/>
               </w:rPr>
-              <w:t>Organization</w:t>
-            </w:r>
-          </w:p>
-        </w:tc>
-        <w:tc>
-          <w:tcPr>
-            <w:tcW w:w="174" w:type="dxa"/>
+              <w:t>Организация</w:t>
+            </w:r>
+            <w:proofErr w:type="spellEnd"/>
+          </w:p>
+        </w:tc>
+        <w:tc>
+          <w:tcPr>
+            <w:tcW w:w="171" w:type="dxa"/>
             <w:vMerge/>
             <w:tcBorders>
               <w:top w:val="nil"/>
@@ -2089,7 +2351,7 @@
         </w:tc>
         <w:tc>
           <w:tcPr>
-            <w:tcW w:w="5430" w:type="dxa"/>
+            <w:tcW w:w="5404" w:type="dxa"/>
             <w:gridSpan w:val="9"/>
             <w:vMerge w:val="restart"/>
             <w:tcBorders>
@@ -2119,12 +2381,18 @@
         </w:tc>
       </w:tr>
       <w:tr>
+        <w:tblPrEx>
+          <w:tblCellMar>
+            <w:top w:w="0" w:type="dxa"/>
+            <w:bottom w:w="0" w:type="dxa"/>
+          </w:tblCellMar>
+        </w:tblPrEx>
         <w:trPr>
           <w:trHeight w:hRule="exact" w:val="57"/>
         </w:trPr>
         <w:tc>
           <w:tcPr>
-            <w:tcW w:w="1365" w:type="dxa"/>
+            <w:tcW w:w="1362" w:type="dxa"/>
             <w:gridSpan w:val="2"/>
             <w:vMerge/>
             <w:tcBorders>
@@ -2151,7 +2419,7 @@
         </w:tc>
         <w:tc>
           <w:tcPr>
-            <w:tcW w:w="3417" w:type="dxa"/>
+            <w:tcW w:w="3413" w:type="dxa"/>
             <w:gridSpan w:val="5"/>
             <w:tcBorders>
               <w:top w:val="nil"/>
@@ -2178,7 +2446,7 @@
         </w:tc>
         <w:tc>
           <w:tcPr>
-            <w:tcW w:w="50" w:type="dxa"/>
+            <w:tcW w:w="30" w:type="dxa"/>
             <w:vMerge/>
             <w:tcBorders>
               <w:top w:val="nil"/>
@@ -2230,7 +2498,7 @@
         </w:tc>
         <w:tc>
           <w:tcPr>
-            <w:tcW w:w="1648" w:type="dxa"/>
+            <w:tcW w:w="1649" w:type="dxa"/>
             <w:gridSpan w:val="2"/>
             <w:vMerge/>
             <w:tcBorders>
@@ -2257,7 +2525,7 @@
         </w:tc>
         <w:tc>
           <w:tcPr>
-            <w:tcW w:w="174" w:type="dxa"/>
+            <w:tcW w:w="171" w:type="dxa"/>
             <w:vMerge/>
             <w:tcBorders>
               <w:top w:val="nil"/>
@@ -2283,7 +2551,7 @@
         </w:tc>
         <w:tc>
           <w:tcPr>
-            <w:tcW w:w="5430" w:type="dxa"/>
+            <w:tcW w:w="5404" w:type="dxa"/>
             <w:gridSpan w:val="9"/>
             <w:vMerge/>
             <w:tcBorders>
@@ -2310,12 +2578,18 @@
         </w:tc>
       </w:tr>
       <w:tr>
+        <w:tblPrEx>
+          <w:tblCellMar>
+            <w:top w:w="0" w:type="dxa"/>
+            <w:bottom w:w="0" w:type="dxa"/>
+          </w:tblCellMar>
+        </w:tblPrEx>
         <w:trPr>
           <w:trHeight w:hRule="exact" w:val="227"/>
         </w:trPr>
         <w:tc>
           <w:tcPr>
-            <w:tcW w:w="1365" w:type="dxa"/>
+            <w:tcW w:w="1362" w:type="dxa"/>
             <w:gridSpan w:val="2"/>
             <w:vMerge/>
             <w:tcBorders>
@@ -2342,7 +2616,7 @@
         </w:tc>
         <w:tc>
           <w:tcPr>
-            <w:tcW w:w="3417" w:type="dxa"/>
+            <w:tcW w:w="3413" w:type="dxa"/>
             <w:gridSpan w:val="5"/>
             <w:tcBorders>
               <w:top w:val="nil"/>
@@ -2380,25 +2654,14 @@
                 <w:sz w:val="16"/>
                 <w:szCs w:val="16"/>
               </w:rPr>
-              <w:t>first</w:t>
-            </w:r>
-            <w:r>
-              <w:rPr>
-                <w:rFonts w:ascii="Arial" w:hAnsi="Arial" w:cs="Arial"/>
-                <w:i/>
-                <w:iCs/>
-                <w:color w:val="000000"/>
-                <w:sz w:val="16"/>
-                <w:szCs w:val="16"/>
-              </w:rPr>
-              <w:t>name</w:t>
+              <w:t>имя</w:t>
             </w:r>
             <w:proofErr w:type="spellEnd"/>
           </w:p>
         </w:tc>
         <w:tc>
           <w:tcPr>
-            <w:tcW w:w="50" w:type="dxa"/>
+            <w:tcW w:w="30" w:type="dxa"/>
             <w:vMerge/>
             <w:tcBorders>
               <w:top w:val="nil"/>
@@ -2452,7 +2715,7 @@
         </w:tc>
         <w:tc>
           <w:tcPr>
-            <w:tcW w:w="1648" w:type="dxa"/>
+            <w:tcW w:w="1649" w:type="dxa"/>
             <w:gridSpan w:val="2"/>
             <w:tcBorders>
               <w:top w:val="nil"/>
@@ -2479,6 +2742,7 @@
                 <w:szCs w:val="16"/>
               </w:rPr>
             </w:pPr>
+            <w:proofErr w:type="spellStart"/>
             <w:r>
               <w:rPr>
                 <w:rFonts w:ascii="Arial" w:hAnsi="Arial" w:cs="Arial"/>
@@ -2488,13 +2752,14 @@
                 <w:sz w:val="16"/>
                 <w:szCs w:val="16"/>
               </w:rPr>
-              <w:t xml:space="preserve">Division </w:t>
-            </w:r>
-          </w:p>
-        </w:tc>
-        <w:tc>
-          <w:tcPr>
-            <w:tcW w:w="174" w:type="dxa"/>
+              <w:t>Подразделение</w:t>
+            </w:r>
+            <w:proofErr w:type="spellEnd"/>
+          </w:p>
+        </w:tc>
+        <w:tc>
+          <w:tcPr>
+            <w:tcW w:w="171" w:type="dxa"/>
             <w:vMerge/>
             <w:tcBorders>
               <w:top w:val="nil"/>
@@ -2521,7 +2786,7 @@
         </w:tc>
         <w:tc>
           <w:tcPr>
-            <w:tcW w:w="4043" w:type="dxa"/>
+            <w:tcW w:w="4039" w:type="dxa"/>
             <w:gridSpan w:val="6"/>
             <w:tcBorders>
               <w:top w:val="nil"/>
@@ -2537,6 +2802,7 @@
               <w:autoSpaceDN w:val="0"/>
               <w:adjustRightInd w:val="0"/>
               <w:spacing w:before="30" w:after="0" w:line="191" w:lineRule="exact"/>
+              <w:ind w:left="15"/>
               <w:rPr>
                 <w:rFonts w:ascii="Arial" w:hAnsi="Arial" w:cs="Arial"/>
                 <w:b/>
@@ -2546,6 +2812,7 @@
                 <w:szCs w:val="16"/>
               </w:rPr>
             </w:pPr>
+            <w:proofErr w:type="spellStart"/>
             <w:r>
               <w:rPr>
                 <w:rFonts w:ascii="Arial" w:hAnsi="Arial" w:cs="Arial"/>
@@ -2555,9 +2822,9 @@
                 <w:sz w:val="16"/>
                 <w:szCs w:val="16"/>
               </w:rPr>
-              <w:t xml:space="preserve">Group </w:t>
-            </w:r>
-            <w:proofErr w:type="spellStart"/>
+              <w:t>Рубиус</w:t>
+            </w:r>
+            <w:proofErr w:type="spellEnd"/>
             <w:r>
               <w:rPr>
                 <w:rFonts w:ascii="Arial" w:hAnsi="Arial" w:cs="Arial"/>
@@ -2567,7 +2834,19 @@
                 <w:sz w:val="16"/>
                 <w:szCs w:val="16"/>
               </w:rPr>
-              <w:t>Rubius</w:t>
+              <w:t xml:space="preserve"> </w:t>
+            </w:r>
+            <w:proofErr w:type="spellStart"/>
+            <w:r>
+              <w:rPr>
+                <w:rFonts w:ascii="Arial" w:hAnsi="Arial" w:cs="Arial"/>
+                <w:b/>
+                <w:bCs/>
+                <w:color w:val="000000"/>
+                <w:sz w:val="16"/>
+                <w:szCs w:val="16"/>
+              </w:rPr>
+              <w:t>Групп</w:t>
             </w:r>
             <w:proofErr w:type="spellEnd"/>
           </w:p>
@@ -2601,7 +2880,7 @@
         </w:tc>
         <w:tc>
           <w:tcPr>
-            <w:tcW w:w="50" w:type="dxa"/>
+            <w:tcW w:w="30" w:type="dxa"/>
             <w:vMerge w:val="restart"/>
             <w:tcBorders>
               <w:top w:val="nil"/>
@@ -2628,7 +2907,7 @@
         </w:tc>
         <w:tc>
           <w:tcPr>
-            <w:tcW w:w="1281" w:type="dxa"/>
+            <w:tcW w:w="1279" w:type="dxa"/>
             <w:vMerge w:val="restart"/>
             <w:tcBorders>
               <w:top w:val="nil"/>
@@ -2655,12 +2934,18 @@
         </w:tc>
       </w:tr>
       <w:tr>
+        <w:tblPrEx>
+          <w:tblCellMar>
+            <w:top w:w="0" w:type="dxa"/>
+            <w:bottom w:w="0" w:type="dxa"/>
+          </w:tblCellMar>
+        </w:tblPrEx>
         <w:trPr>
           <w:trHeight w:hRule="exact" w:val="227"/>
         </w:trPr>
         <w:tc>
           <w:tcPr>
-            <w:tcW w:w="1365" w:type="dxa"/>
+            <w:tcW w:w="1362" w:type="dxa"/>
             <w:gridSpan w:val="2"/>
             <w:vMerge/>
             <w:tcBorders>
@@ -2687,7 +2972,7 @@
         </w:tc>
         <w:tc>
           <w:tcPr>
-            <w:tcW w:w="3417" w:type="dxa"/>
+            <w:tcW w:w="3413" w:type="dxa"/>
             <w:gridSpan w:val="5"/>
             <w:vMerge w:val="restart"/>
             <w:tcBorders>
@@ -2715,6 +3000,7 @@
                 <w:szCs w:val="20"/>
               </w:rPr>
             </w:pPr>
+            <w:proofErr w:type="spellStart"/>
             <w:r>
               <w:rPr>
                 <w:rFonts w:ascii="Arial" w:hAnsi="Arial" w:cs="Arial"/>
@@ -2724,13 +3010,14 @@
                 <w:sz w:val="20"/>
                 <w:szCs w:val="20"/>
               </w:rPr>
-              <w:t>Alexey</w:t>
-            </w:r>
-          </w:p>
-        </w:tc>
-        <w:tc>
-          <w:tcPr>
-            <w:tcW w:w="50" w:type="dxa"/>
+              <w:t>Алексей</w:t>
+            </w:r>
+            <w:proofErr w:type="spellEnd"/>
+          </w:p>
+        </w:tc>
+        <w:tc>
+          <w:tcPr>
+            <w:tcW w:w="30" w:type="dxa"/>
             <w:vMerge/>
             <w:tcBorders>
               <w:top w:val="nil"/>
@@ -2784,7 +3071,7 @@
         </w:tc>
         <w:tc>
           <w:tcPr>
-            <w:tcW w:w="1648" w:type="dxa"/>
+            <w:tcW w:w="1649" w:type="dxa"/>
             <w:gridSpan w:val="2"/>
             <w:tcBorders>
               <w:top w:val="nil"/>
@@ -2811,6 +3098,10 @@
                 <w:szCs w:val="16"/>
               </w:rPr>
             </w:pPr>
+            <w:bookmarkStart w:id="2" w:name="OLE_LINK1"/>
+            <w:bookmarkStart w:id="3" w:name="OLE_LINK2"/>
+            <w:bookmarkStart w:id="4" w:name="OLE_LINK3"/>
+            <w:proofErr w:type="spellStart"/>
             <w:r>
               <w:rPr>
                 <w:rFonts w:ascii="Arial" w:hAnsi="Arial" w:cs="Arial"/>
@@ -2820,13 +3111,17 @@
                 <w:sz w:val="16"/>
                 <w:szCs w:val="16"/>
               </w:rPr>
-              <w:t>Position</w:t>
-            </w:r>
-          </w:p>
-        </w:tc>
-        <w:tc>
-          <w:tcPr>
-            <w:tcW w:w="174" w:type="dxa"/>
+              <w:t>Должность</w:t>
+            </w:r>
+            <w:bookmarkEnd w:id="2"/>
+            <w:bookmarkEnd w:id="3"/>
+            <w:bookmarkEnd w:id="4"/>
+            <w:proofErr w:type="spellEnd"/>
+          </w:p>
+        </w:tc>
+        <w:tc>
+          <w:tcPr>
+            <w:tcW w:w="171" w:type="dxa"/>
             <w:vMerge/>
             <w:tcBorders>
               <w:top w:val="nil"/>
@@ -2853,7 +3148,7 @@
         </w:tc>
         <w:tc>
           <w:tcPr>
-            <w:tcW w:w="4043" w:type="dxa"/>
+            <w:tcW w:w="4039" w:type="dxa"/>
             <w:gridSpan w:val="6"/>
             <w:tcBorders>
               <w:top w:val="nil"/>
@@ -2908,7 +3203,7 @@
         </w:tc>
         <w:tc>
           <w:tcPr>
-            <w:tcW w:w="50" w:type="dxa"/>
+            <w:tcW w:w="30" w:type="dxa"/>
             <w:vMerge/>
             <w:tcBorders>
               <w:top w:val="nil"/>
@@ -2934,7 +3229,7 @@
         </w:tc>
         <w:tc>
           <w:tcPr>
-            <w:tcW w:w="1281" w:type="dxa"/>
+            <w:tcW w:w="1279" w:type="dxa"/>
             <w:vMerge/>
             <w:tcBorders>
               <w:top w:val="nil"/>
@@ -2960,12 +3255,18 @@
         </w:tc>
       </w:tr>
       <w:tr>
+        <w:tblPrEx>
+          <w:tblCellMar>
+            <w:top w:w="0" w:type="dxa"/>
+            <w:bottom w:w="0" w:type="dxa"/>
+          </w:tblCellMar>
+        </w:tblPrEx>
         <w:trPr>
           <w:trHeight w:hRule="exact" w:val="170"/>
         </w:trPr>
         <w:tc>
           <w:tcPr>
-            <w:tcW w:w="1365" w:type="dxa"/>
+            <w:tcW w:w="1362" w:type="dxa"/>
             <w:gridSpan w:val="2"/>
             <w:vMerge/>
             <w:tcBorders>
@@ -2992,7 +3293,7 @@
         </w:tc>
         <w:tc>
           <w:tcPr>
-            <w:tcW w:w="3417" w:type="dxa"/>
+            <w:tcW w:w="3413" w:type="dxa"/>
             <w:gridSpan w:val="5"/>
             <w:vMerge/>
             <w:tcBorders>
@@ -3019,7 +3320,7 @@
         </w:tc>
         <w:tc>
           <w:tcPr>
-            <w:tcW w:w="50" w:type="dxa"/>
+            <w:tcW w:w="30" w:type="dxa"/>
             <w:vMerge/>
             <w:tcBorders>
               <w:top w:val="nil"/>
@@ -3071,7 +3372,7 @@
         </w:tc>
         <w:tc>
           <w:tcPr>
-            <w:tcW w:w="1648" w:type="dxa"/>
+            <w:tcW w:w="1649" w:type="dxa"/>
             <w:gridSpan w:val="2"/>
             <w:vMerge w:val="restart"/>
             <w:tcBorders>
@@ -3099,6 +3400,7 @@
                 <w:szCs w:val="16"/>
               </w:rPr>
             </w:pPr>
+            <w:proofErr w:type="spellStart"/>
             <w:r>
               <w:rPr>
                 <w:rFonts w:ascii="Arial" w:hAnsi="Arial" w:cs="Arial"/>
@@ -3108,13 +3410,38 @@
                 <w:sz w:val="16"/>
                 <w:szCs w:val="16"/>
               </w:rPr>
-              <w:t>Work Phone</w:t>
-            </w:r>
-          </w:p>
-        </w:tc>
-        <w:tc>
-          <w:tcPr>
-            <w:tcW w:w="174" w:type="dxa"/>
+              <w:t>Рабочий</w:t>
+            </w:r>
+            <w:proofErr w:type="spellEnd"/>
+            <w:r>
+              <w:rPr>
+                <w:rFonts w:ascii="Arial" w:hAnsi="Arial" w:cs="Arial"/>
+                <w:i/>
+                <w:iCs/>
+                <w:color w:val="000000"/>
+                <w:sz w:val="16"/>
+                <w:szCs w:val="16"/>
+              </w:rPr>
+              <w:t xml:space="preserve"> </w:t>
+            </w:r>
+            <w:proofErr w:type="spellStart"/>
+            <w:r>
+              <w:rPr>
+                <w:rFonts w:ascii="Arial" w:hAnsi="Arial" w:cs="Arial"/>
+                <w:i/>
+                <w:iCs/>
+                <w:color w:val="000000"/>
+                <w:sz w:val="16"/>
+                <w:szCs w:val="16"/>
+              </w:rPr>
+              <w:t>телефон</w:t>
+            </w:r>
+            <w:proofErr w:type="spellEnd"/>
+          </w:p>
+        </w:tc>
+        <w:tc>
+          <w:tcPr>
+            <w:tcW w:w="171" w:type="dxa"/>
             <w:vMerge/>
             <w:tcBorders>
               <w:top w:val="nil"/>
@@ -3141,7 +3468,7 @@
         </w:tc>
         <w:tc>
           <w:tcPr>
-            <w:tcW w:w="4043" w:type="dxa"/>
+            <w:tcW w:w="4039" w:type="dxa"/>
             <w:gridSpan w:val="6"/>
             <w:vMerge w:val="restart"/>
             <w:tcBorders>
@@ -3197,7 +3524,7 @@
         </w:tc>
         <w:tc>
           <w:tcPr>
-            <w:tcW w:w="50" w:type="dxa"/>
+            <w:tcW w:w="30" w:type="dxa"/>
             <w:vMerge/>
             <w:tcBorders>
               <w:top w:val="nil"/>
@@ -3223,7 +3550,7 @@
         </w:tc>
         <w:tc>
           <w:tcPr>
-            <w:tcW w:w="1281" w:type="dxa"/>
+            <w:tcW w:w="1279" w:type="dxa"/>
             <w:vMerge/>
             <w:tcBorders>
               <w:top w:val="nil"/>
@@ -3249,12 +3576,18 @@
         </w:tc>
       </w:tr>
       <w:tr>
+        <w:tblPrEx>
+          <w:tblCellMar>
+            <w:top w:w="0" w:type="dxa"/>
+            <w:bottom w:w="0" w:type="dxa"/>
+          </w:tblCellMar>
+        </w:tblPrEx>
         <w:trPr>
           <w:trHeight w:hRule="exact" w:val="57"/>
         </w:trPr>
         <w:tc>
           <w:tcPr>
-            <w:tcW w:w="1365" w:type="dxa"/>
+            <w:tcW w:w="1362" w:type="dxa"/>
             <w:gridSpan w:val="2"/>
             <w:vMerge/>
             <w:tcBorders>
@@ -3281,7 +3614,7 @@
         </w:tc>
         <w:tc>
           <w:tcPr>
-            <w:tcW w:w="3417" w:type="dxa"/>
+            <w:tcW w:w="3413" w:type="dxa"/>
             <w:gridSpan w:val="5"/>
             <w:vMerge/>
             <w:tcBorders>
@@ -3308,7 +3641,7 @@
         </w:tc>
         <w:tc>
           <w:tcPr>
-            <w:tcW w:w="50" w:type="dxa"/>
+            <w:tcW w:w="30" w:type="dxa"/>
             <w:vMerge/>
             <w:tcBorders>
               <w:top w:val="nil"/>
@@ -3360,7 +3693,7 @@
         </w:tc>
         <w:tc>
           <w:tcPr>
-            <w:tcW w:w="1648" w:type="dxa"/>
+            <w:tcW w:w="1649" w:type="dxa"/>
             <w:gridSpan w:val="2"/>
             <w:vMerge/>
             <w:tcBorders>
@@ -3387,7 +3720,7 @@
         </w:tc>
         <w:tc>
           <w:tcPr>
-            <w:tcW w:w="174" w:type="dxa"/>
+            <w:tcW w:w="171" w:type="dxa"/>
             <w:vMerge/>
             <w:tcBorders>
               <w:top w:val="nil"/>
@@ -3413,7 +3746,7 @@
         </w:tc>
         <w:tc>
           <w:tcPr>
-            <w:tcW w:w="4043" w:type="dxa"/>
+            <w:tcW w:w="4039" w:type="dxa"/>
             <w:gridSpan w:val="6"/>
             <w:vMerge/>
             <w:tcBorders>
@@ -3466,7 +3799,7 @@
         </w:tc>
         <w:tc>
           <w:tcPr>
-            <w:tcW w:w="50" w:type="dxa"/>
+            <w:tcW w:w="30" w:type="dxa"/>
             <w:vMerge/>
             <w:tcBorders>
               <w:top w:val="nil"/>
@@ -3492,7 +3825,7 @@
         </w:tc>
         <w:tc>
           <w:tcPr>
-            <w:tcW w:w="1281" w:type="dxa"/>
+            <w:tcW w:w="1279" w:type="dxa"/>
             <w:vMerge/>
             <w:tcBorders>
               <w:top w:val="nil"/>
@@ -3518,12 +3851,18 @@
         </w:tc>
       </w:tr>
       <w:tr>
+        <w:tblPrEx>
+          <w:tblCellMar>
+            <w:top w:w="0" w:type="dxa"/>
+            <w:bottom w:w="0" w:type="dxa"/>
+          </w:tblCellMar>
+        </w:tblPrEx>
         <w:trPr>
-          <w:trHeight w:hRule="exact" w:val="319"/>
+          <w:trHeight w:hRule="exact" w:val="170"/>
         </w:trPr>
         <w:tc>
           <w:tcPr>
-            <w:tcW w:w="1365" w:type="dxa"/>
+            <w:tcW w:w="1362" w:type="dxa"/>
             <w:gridSpan w:val="2"/>
             <w:vMerge/>
             <w:tcBorders>
@@ -3550,7 +3889,7 @@
         </w:tc>
         <w:tc>
           <w:tcPr>
-            <w:tcW w:w="3417" w:type="dxa"/>
+            <w:tcW w:w="3413" w:type="dxa"/>
             <w:gridSpan w:val="5"/>
             <w:tcBorders>
               <w:top w:val="nil"/>
@@ -3578,6 +3917,7 @@
                 <w:szCs w:val="16"/>
               </w:rPr>
             </w:pPr>
+            <w:proofErr w:type="spellStart"/>
             <w:r>
               <w:rPr>
                 <w:rFonts w:ascii="Arial" w:hAnsi="Arial" w:cs="Arial"/>
@@ -3587,13 +3927,14 @@
                 <w:sz w:val="16"/>
                 <w:szCs w:val="16"/>
               </w:rPr>
-              <w:t>patronymic</w:t>
-            </w:r>
-          </w:p>
-        </w:tc>
-        <w:tc>
-          <w:tcPr>
-            <w:tcW w:w="50" w:type="dxa"/>
+              <w:t>отчество</w:t>
+            </w:r>
+            <w:proofErr w:type="spellEnd"/>
+          </w:p>
+        </w:tc>
+        <w:tc>
+          <w:tcPr>
+            <w:tcW w:w="30" w:type="dxa"/>
             <w:vMerge/>
             <w:tcBorders>
               <w:top w:val="nil"/>
@@ -3647,7 +3988,7 @@
         </w:tc>
         <w:tc>
           <w:tcPr>
-            <w:tcW w:w="1648" w:type="dxa"/>
+            <w:tcW w:w="1649" w:type="dxa"/>
             <w:gridSpan w:val="2"/>
             <w:vMerge w:val="restart"/>
             <w:tcBorders>
@@ -3675,6 +4016,7 @@
                 <w:szCs w:val="16"/>
               </w:rPr>
             </w:pPr>
+            <w:proofErr w:type="spellStart"/>
             <w:r>
               <w:rPr>
                 <w:rFonts w:ascii="Arial" w:hAnsi="Arial" w:cs="Arial"/>
@@ -3684,13 +4026,38 @@
                 <w:sz w:val="16"/>
                 <w:szCs w:val="16"/>
               </w:rPr>
-              <w:t>Home Phone</w:t>
-            </w:r>
-          </w:p>
-        </w:tc>
-        <w:tc>
-          <w:tcPr>
-            <w:tcW w:w="174" w:type="dxa"/>
+              <w:t>Домашний</w:t>
+            </w:r>
+            <w:proofErr w:type="spellEnd"/>
+            <w:r>
+              <w:rPr>
+                <w:rFonts w:ascii="Arial" w:hAnsi="Arial" w:cs="Arial"/>
+                <w:i/>
+                <w:iCs/>
+                <w:color w:val="000000"/>
+                <w:sz w:val="16"/>
+                <w:szCs w:val="16"/>
+              </w:rPr>
+              <w:t xml:space="preserve"> </w:t>
+            </w:r>
+            <w:proofErr w:type="spellStart"/>
+            <w:r>
+              <w:rPr>
+                <w:rFonts w:ascii="Arial" w:hAnsi="Arial" w:cs="Arial"/>
+                <w:i/>
+                <w:iCs/>
+                <w:color w:val="000000"/>
+                <w:sz w:val="16"/>
+                <w:szCs w:val="16"/>
+              </w:rPr>
+              <w:t>телефон</w:t>
+            </w:r>
+            <w:proofErr w:type="spellEnd"/>
+          </w:p>
+        </w:tc>
+        <w:tc>
+          <w:tcPr>
+            <w:tcW w:w="171" w:type="dxa"/>
             <w:vMerge/>
             <w:tcBorders>
               <w:top w:val="nil"/>
@@ -3717,7 +4084,7 @@
         </w:tc>
         <w:tc>
           <w:tcPr>
-            <w:tcW w:w="4043" w:type="dxa"/>
+            <w:tcW w:w="4039" w:type="dxa"/>
             <w:gridSpan w:val="6"/>
             <w:vMerge w:val="restart"/>
             <w:tcBorders>
@@ -3773,7 +4140,7 @@
         </w:tc>
         <w:tc>
           <w:tcPr>
-            <w:tcW w:w="50" w:type="dxa"/>
+            <w:tcW w:w="30" w:type="dxa"/>
             <w:vMerge/>
             <w:tcBorders>
               <w:top w:val="nil"/>
@@ -3799,7 +4166,7 @@
         </w:tc>
         <w:tc>
           <w:tcPr>
-            <w:tcW w:w="1281" w:type="dxa"/>
+            <w:tcW w:w="1279" w:type="dxa"/>
             <w:vMerge/>
             <w:tcBorders>
               <w:top w:val="nil"/>
@@ -3825,12 +4192,18 @@
         </w:tc>
       </w:tr>
       <w:tr>
+        <w:tblPrEx>
+          <w:tblCellMar>
+            <w:top w:w="0" w:type="dxa"/>
+            <w:bottom w:w="0" w:type="dxa"/>
+          </w:tblCellMar>
+        </w:tblPrEx>
         <w:trPr>
           <w:trHeight w:hRule="exact" w:val="57"/>
         </w:trPr>
         <w:tc>
           <w:tcPr>
-            <w:tcW w:w="1365" w:type="dxa"/>
+            <w:tcW w:w="1362" w:type="dxa"/>
             <w:gridSpan w:val="2"/>
             <w:vMerge/>
             <w:tcBorders>
@@ -3857,7 +4230,7 @@
         </w:tc>
         <w:tc>
           <w:tcPr>
-            <w:tcW w:w="3417" w:type="dxa"/>
+            <w:tcW w:w="3413" w:type="dxa"/>
             <w:gridSpan w:val="5"/>
             <w:vMerge w:val="restart"/>
             <w:tcBorders>
@@ -3888,7 +4261,7 @@
         </w:tc>
         <w:tc>
           <w:tcPr>
-            <w:tcW w:w="50" w:type="dxa"/>
+            <w:tcW w:w="30" w:type="dxa"/>
             <w:vMerge/>
             <w:tcBorders>
               <w:top w:val="nil"/>
@@ -3942,7 +4315,7 @@
         </w:tc>
         <w:tc>
           <w:tcPr>
-            <w:tcW w:w="1648" w:type="dxa"/>
+            <w:tcW w:w="1649" w:type="dxa"/>
             <w:gridSpan w:val="2"/>
             <w:vMerge/>
             <w:tcBorders>
@@ -3970,7 +4343,7 @@
         </w:tc>
         <w:tc>
           <w:tcPr>
-            <w:tcW w:w="174" w:type="dxa"/>
+            <w:tcW w:w="171" w:type="dxa"/>
             <w:vMerge/>
             <w:tcBorders>
               <w:top w:val="nil"/>
@@ -3997,7 +4370,7 @@
         </w:tc>
         <w:tc>
           <w:tcPr>
-            <w:tcW w:w="4043" w:type="dxa"/>
+            <w:tcW w:w="4039" w:type="dxa"/>
             <w:gridSpan w:val="6"/>
             <w:vMerge/>
             <w:tcBorders>
@@ -4052,7 +4425,7 @@
         </w:tc>
         <w:tc>
           <w:tcPr>
-            <w:tcW w:w="50" w:type="dxa"/>
+            <w:tcW w:w="30" w:type="dxa"/>
             <w:vMerge/>
             <w:tcBorders>
               <w:top w:val="nil"/>
@@ -4079,7 +4452,7 @@
         </w:tc>
         <w:tc>
           <w:tcPr>
-            <w:tcW w:w="1281" w:type="dxa"/>
+            <w:tcW w:w="1279" w:type="dxa"/>
             <w:vMerge/>
             <w:tcBorders>
               <w:top w:val="nil"/>
@@ -4106,12 +4479,18 @@
         </w:tc>
       </w:tr>
       <w:tr>
+        <w:tblPrEx>
+          <w:tblCellMar>
+            <w:top w:w="0" w:type="dxa"/>
+            <w:bottom w:w="0" w:type="dxa"/>
+          </w:tblCellMar>
+        </w:tblPrEx>
         <w:trPr>
           <w:trHeight w:hRule="exact" w:val="227"/>
         </w:trPr>
         <w:tc>
           <w:tcPr>
-            <w:tcW w:w="1365" w:type="dxa"/>
+            <w:tcW w:w="1362" w:type="dxa"/>
             <w:gridSpan w:val="2"/>
             <w:vMerge/>
             <w:tcBorders>
@@ -4138,7 +4517,7 @@
         </w:tc>
         <w:tc>
           <w:tcPr>
-            <w:tcW w:w="3417" w:type="dxa"/>
+            <w:tcW w:w="3413" w:type="dxa"/>
             <w:gridSpan w:val="5"/>
             <w:vMerge/>
             <w:tcBorders>
@@ -4165,7 +4544,7 @@
         </w:tc>
         <w:tc>
           <w:tcPr>
-            <w:tcW w:w="50" w:type="dxa"/>
+            <w:tcW w:w="30" w:type="dxa"/>
             <w:vMerge/>
             <w:tcBorders>
               <w:top w:val="nil"/>
@@ -4217,7 +4596,7 @@
         </w:tc>
         <w:tc>
           <w:tcPr>
-            <w:tcW w:w="1648" w:type="dxa"/>
+            <w:tcW w:w="1649" w:type="dxa"/>
             <w:gridSpan w:val="2"/>
             <w:tcBorders>
               <w:top w:val="nil"/>
@@ -4244,6 +4623,7 @@
                 <w:szCs w:val="16"/>
               </w:rPr>
             </w:pPr>
+            <w:proofErr w:type="spellStart"/>
             <w:r>
               <w:rPr>
                 <w:rFonts w:ascii="Arial" w:hAnsi="Arial" w:cs="Arial"/>
@@ -4253,13 +4633,14 @@
                 <w:sz w:val="16"/>
                 <w:szCs w:val="16"/>
               </w:rPr>
-              <w:t>Address</w:t>
-            </w:r>
-          </w:p>
-        </w:tc>
-        <w:tc>
-          <w:tcPr>
-            <w:tcW w:w="174" w:type="dxa"/>
+              <w:t>Адрес</w:t>
+            </w:r>
+            <w:proofErr w:type="spellEnd"/>
+          </w:p>
+        </w:tc>
+        <w:tc>
+          <w:tcPr>
+            <w:tcW w:w="171" w:type="dxa"/>
             <w:vMerge/>
             <w:tcBorders>
               <w:top w:val="nil"/>
@@ -4286,7 +4667,7 @@
         </w:tc>
         <w:tc>
           <w:tcPr>
-            <w:tcW w:w="4043" w:type="dxa"/>
+            <w:tcW w:w="4039" w:type="dxa"/>
             <w:gridSpan w:val="6"/>
             <w:tcBorders>
               <w:top w:val="nil"/>
@@ -4341,7 +4722,7 @@
         </w:tc>
         <w:tc>
           <w:tcPr>
-            <w:tcW w:w="50" w:type="dxa"/>
+            <w:tcW w:w="30" w:type="dxa"/>
             <w:vMerge/>
             <w:tcBorders>
               <w:top w:val="nil"/>
@@ -4367,7 +4748,7 @@
         </w:tc>
         <w:tc>
           <w:tcPr>
-            <w:tcW w:w="1281" w:type="dxa"/>
+            <w:tcW w:w="1279" w:type="dxa"/>
             <w:vMerge/>
             <w:tcBorders>
               <w:top w:val="nil"/>
@@ -4393,12 +4774,18 @@
         </w:tc>
       </w:tr>
       <w:tr>
+        <w:tblPrEx>
+          <w:tblCellMar>
+            <w:top w:w="0" w:type="dxa"/>
+            <w:bottom w:w="0" w:type="dxa"/>
+          </w:tblCellMar>
+        </w:tblPrEx>
         <w:trPr>
-          <w:trHeight w:hRule="exact" w:val="100"/>
+          <w:trHeight w:hRule="exact" w:val="57"/>
         </w:trPr>
         <w:tc>
           <w:tcPr>
-            <w:tcW w:w="1365" w:type="dxa"/>
+            <w:tcW w:w="1362" w:type="dxa"/>
             <w:gridSpan w:val="2"/>
             <w:vMerge/>
             <w:tcBorders>
@@ -4425,7 +4812,7 @@
         </w:tc>
         <w:tc>
           <w:tcPr>
-            <w:tcW w:w="3417" w:type="dxa"/>
+            <w:tcW w:w="3413" w:type="dxa"/>
             <w:gridSpan w:val="5"/>
             <w:tcBorders>
               <w:top w:val="nil"/>
@@ -4452,7 +4839,7 @@
         </w:tc>
         <w:tc>
           <w:tcPr>
-            <w:tcW w:w="50" w:type="dxa"/>
+            <w:tcW w:w="30" w:type="dxa"/>
             <w:vMerge/>
             <w:tcBorders>
               <w:top w:val="nil"/>
@@ -4504,7 +4891,7 @@
         </w:tc>
         <w:tc>
           <w:tcPr>
-            <w:tcW w:w="1648" w:type="dxa"/>
+            <w:tcW w:w="1649" w:type="dxa"/>
             <w:gridSpan w:val="2"/>
             <w:tcBorders>
               <w:top w:val="nil"/>
@@ -4531,7 +4918,7 @@
         </w:tc>
         <w:tc>
           <w:tcPr>
-            <w:tcW w:w="174" w:type="dxa"/>
+            <w:tcW w:w="171" w:type="dxa"/>
             <w:vMerge/>
             <w:tcBorders>
               <w:top w:val="nil"/>
@@ -4557,7 +4944,7 @@
         </w:tc>
         <w:tc>
           <w:tcPr>
-            <w:tcW w:w="4043" w:type="dxa"/>
+            <w:tcW w:w="4039" w:type="dxa"/>
             <w:gridSpan w:val="6"/>
             <w:tcBorders>
               <w:top w:val="nil"/>
@@ -4610,7 +4997,7 @@
         </w:tc>
         <w:tc>
           <w:tcPr>
-            <w:tcW w:w="50" w:type="dxa"/>
+            <w:tcW w:w="30" w:type="dxa"/>
             <w:vMerge/>
             <w:tcBorders>
               <w:top w:val="nil"/>
@@ -4636,7 +5023,7 @@
         </w:tc>
         <w:tc>
           <w:tcPr>
-            <w:tcW w:w="1281" w:type="dxa"/>
+            <w:tcW w:w="1279" w:type="dxa"/>
             <w:vMerge/>
             <w:tcBorders>
               <w:top w:val="nil"/>
@@ -4662,12 +5049,18 @@
         </w:tc>
       </w:tr>
       <w:tr>
+        <w:tblPrEx>
+          <w:tblCellMar>
+            <w:top w:w="0" w:type="dxa"/>
+            <w:bottom w:w="0" w:type="dxa"/>
+          </w:tblCellMar>
+        </w:tblPrEx>
         <w:trPr>
           <w:trHeight w:hRule="exact" w:val="15"/>
         </w:trPr>
         <w:tc>
           <w:tcPr>
-            <w:tcW w:w="1763" w:type="dxa"/>
+            <w:tcW w:w="1760" w:type="dxa"/>
             <w:gridSpan w:val="3"/>
             <w:vMerge w:val="restart"/>
             <w:tcBorders>
@@ -4696,6 +5089,7 @@
                 <w:szCs w:val="16"/>
               </w:rPr>
             </w:pPr>
+            <w:proofErr w:type="spellStart"/>
             <w:r>
               <w:rPr>
                 <w:rFonts w:ascii="Arial" w:hAnsi="Arial" w:cs="Arial"/>
@@ -4705,8 +5099,9 @@
                 <w:sz w:val="16"/>
                 <w:szCs w:val="16"/>
               </w:rPr>
-              <w:t>Date/</w:t>
-            </w:r>
+              <w:t>дата</w:t>
+            </w:r>
+            <w:proofErr w:type="spellEnd"/>
             <w:r>
               <w:rPr>
                 <w:rFonts w:ascii="Arial" w:hAnsi="Arial" w:cs="Arial"/>
@@ -4716,13 +5111,26 @@
                 <w:sz w:val="16"/>
                 <w:szCs w:val="16"/>
               </w:rPr>
-              <w:t>Time</w:t>
-            </w:r>
-          </w:p>
-        </w:tc>
-        <w:tc>
-          <w:tcPr>
-            <w:tcW w:w="1538" w:type="dxa"/>
+              <w:t>/</w:t>
+            </w:r>
+            <w:proofErr w:type="spellStart"/>
+            <w:r>
+              <w:rPr>
+                <w:rFonts w:ascii="Arial" w:hAnsi="Arial" w:cs="Arial"/>
+                <w:i/>
+                <w:iCs/>
+                <w:color w:val="000000"/>
+                <w:sz w:val="16"/>
+                <w:szCs w:val="16"/>
+              </w:rPr>
+              <w:t>время</w:t>
+            </w:r>
+            <w:proofErr w:type="spellEnd"/>
+          </w:p>
+        </w:tc>
+        <w:tc>
+          <w:tcPr>
+            <w:tcW w:w="1536" w:type="dxa"/>
             <w:gridSpan w:val="3"/>
             <w:vMerge w:val="restart"/>
             <w:tcBorders>
@@ -4761,14 +5169,14 @@
                 <w:sz w:val="16"/>
                 <w:szCs w:val="16"/>
               </w:rPr>
-              <w:t>EventType</w:t>
+              <w:t>событие</w:t>
             </w:r>
             <w:proofErr w:type="spellEnd"/>
           </w:p>
         </w:tc>
         <w:tc>
           <w:tcPr>
-            <w:tcW w:w="2013" w:type="dxa"/>
+            <w:tcW w:w="1991" w:type="dxa"/>
             <w:gridSpan w:val="4"/>
             <w:vMerge w:val="restart"/>
             <w:tcBorders>
@@ -4797,6 +5205,7 @@
                 <w:szCs w:val="16"/>
               </w:rPr>
             </w:pPr>
+            <w:proofErr w:type="spellStart"/>
             <w:r>
               <w:rPr>
                 <w:rFonts w:ascii="Arial" w:hAnsi="Arial" w:cs="Arial"/>
@@ -4806,13 +5215,14 @@
                 <w:sz w:val="16"/>
                 <w:szCs w:val="16"/>
               </w:rPr>
-              <w:t>Door</w:t>
-            </w:r>
-          </w:p>
-        </w:tc>
-        <w:tc>
-          <w:tcPr>
-            <w:tcW w:w="2108" w:type="dxa"/>
+              <w:t>дверь</w:t>
+            </w:r>
+            <w:proofErr w:type="spellEnd"/>
+          </w:p>
+        </w:tc>
+        <w:tc>
+          <w:tcPr>
+            <w:tcW w:w="2105" w:type="dxa"/>
             <w:gridSpan w:val="3"/>
             <w:vMerge w:val="restart"/>
             <w:tcBorders>
@@ -4851,8 +5261,9 @@
                 <w:sz w:val="16"/>
                 <w:szCs w:val="16"/>
               </w:rPr>
-              <w:t>A</w:t>
-            </w:r>
+              <w:t>зона</w:t>
+            </w:r>
+            <w:proofErr w:type="spellEnd"/>
             <w:r>
               <w:rPr>
                 <w:rFonts w:ascii="Arial" w:hAnsi="Arial" w:cs="Arial"/>
@@ -4862,8 +5273,9 @@
                 <w:sz w:val="16"/>
                 <w:szCs w:val="16"/>
               </w:rPr>
-              <w:t>ccess</w:t>
-            </w:r>
+              <w:t xml:space="preserve"> </w:t>
+            </w:r>
+            <w:proofErr w:type="spellStart"/>
             <w:r>
               <w:rPr>
                 <w:rFonts w:ascii="Arial" w:hAnsi="Arial" w:cs="Arial"/>
@@ -4873,25 +5285,14 @@
                 <w:sz w:val="16"/>
                 <w:szCs w:val="16"/>
               </w:rPr>
-              <w:t>A</w:t>
-            </w:r>
-            <w:r>
-              <w:rPr>
-                <w:rFonts w:ascii="Arial" w:hAnsi="Arial" w:cs="Arial"/>
-                <w:i/>
-                <w:iCs/>
-                <w:color w:val="000000"/>
-                <w:sz w:val="16"/>
-                <w:szCs w:val="16"/>
-              </w:rPr>
-              <w:t>rea</w:t>
+              <w:t>доступа</w:t>
             </w:r>
             <w:proofErr w:type="spellEnd"/>
           </w:p>
         </w:tc>
         <w:tc>
           <w:tcPr>
-            <w:tcW w:w="3415" w:type="dxa"/>
+            <w:tcW w:w="3412" w:type="dxa"/>
             <w:gridSpan w:val="6"/>
             <w:vMerge w:val="restart"/>
             <w:tcBorders>
@@ -4920,6 +5321,7 @@
                 <w:szCs w:val="16"/>
               </w:rPr>
             </w:pPr>
+            <w:proofErr w:type="spellStart"/>
             <w:r>
               <w:rPr>
                 <w:rFonts w:ascii="Arial" w:hAnsi="Arial" w:cs="Arial"/>
@@ -4929,13 +5331,14 @@
                 <w:sz w:val="16"/>
                 <w:szCs w:val="16"/>
               </w:rPr>
-              <w:t>Description</w:t>
-            </w:r>
-          </w:p>
-        </w:tc>
-        <w:tc>
-          <w:tcPr>
-            <w:tcW w:w="50" w:type="dxa"/>
+              <w:t>пояснение</w:t>
+            </w:r>
+            <w:proofErr w:type="spellEnd"/>
+          </w:p>
+        </w:tc>
+        <w:tc>
+          <w:tcPr>
+            <w:tcW w:w="30" w:type="dxa"/>
             <w:vMerge w:val="restart"/>
             <w:tcBorders>
               <w:top w:val="nil"/>
@@ -4962,7 +5365,7 @@
         </w:tc>
         <w:tc>
           <w:tcPr>
-            <w:tcW w:w="1281" w:type="dxa"/>
+            <w:tcW w:w="1279" w:type="dxa"/>
             <w:vMerge/>
             <w:tcBorders>
               <w:top w:val="nil"/>
@@ -4988,12 +5391,18 @@
         </w:tc>
       </w:tr>
       <w:tr>
+        <w:tblPrEx>
+          <w:tblCellMar>
+            <w:top w:w="0" w:type="dxa"/>
+            <w:bottom w:w="0" w:type="dxa"/>
+          </w:tblCellMar>
+        </w:tblPrEx>
         <w:trPr>
           <w:trHeight w:hRule="exact" w:val="212"/>
         </w:trPr>
         <w:tc>
           <w:tcPr>
-            <w:tcW w:w="1763" w:type="dxa"/>
+            <w:tcW w:w="1760" w:type="dxa"/>
             <w:gridSpan w:val="3"/>
             <w:vMerge/>
             <w:tcBorders>
@@ -5020,7 +5429,7 @@
         </w:tc>
         <w:tc>
           <w:tcPr>
-            <w:tcW w:w="1538" w:type="dxa"/>
+            <w:tcW w:w="1536" w:type="dxa"/>
             <w:gridSpan w:val="3"/>
             <w:vMerge/>
             <w:tcBorders>
@@ -5047,7 +5456,7 @@
         </w:tc>
         <w:tc>
           <w:tcPr>
-            <w:tcW w:w="2013" w:type="dxa"/>
+            <w:tcW w:w="1991" w:type="dxa"/>
             <w:gridSpan w:val="4"/>
             <w:vMerge/>
             <w:tcBorders>
@@ -5074,7 +5483,7 @@
         </w:tc>
         <w:tc>
           <w:tcPr>
-            <w:tcW w:w="2108" w:type="dxa"/>
+            <w:tcW w:w="2105" w:type="dxa"/>
             <w:gridSpan w:val="3"/>
             <w:vMerge/>
             <w:tcBorders>
@@ -5101,7 +5510,7 @@
         </w:tc>
         <w:tc>
           <w:tcPr>
-            <w:tcW w:w="3415" w:type="dxa"/>
+            <w:tcW w:w="3412" w:type="dxa"/>
             <w:gridSpan w:val="6"/>
             <w:vMerge/>
             <w:tcBorders>
@@ -5128,7 +5537,7 @@
         </w:tc>
         <w:tc>
           <w:tcPr>
-            <w:tcW w:w="50" w:type="dxa"/>
+            <w:tcW w:w="30" w:type="dxa"/>
             <w:vMerge/>
             <w:tcBorders>
               <w:top w:val="nil"/>
@@ -5154,7 +5563,7 @@
         </w:tc>
         <w:tc>
           <w:tcPr>
-            <w:tcW w:w="1281" w:type="dxa"/>
+            <w:tcW w:w="1279" w:type="dxa"/>
             <w:vMerge/>
             <w:tcBorders>
               <w:top w:val="nil"/>
@@ -5180,12 +5589,18 @@
         </w:tc>
       </w:tr>
       <w:tr>
+        <w:tblPrEx>
+          <w:tblCellMar>
+            <w:top w:w="0" w:type="dxa"/>
+            <w:bottom w:w="0" w:type="dxa"/>
+          </w:tblCellMar>
+        </w:tblPrEx>
         <w:trPr>
           <w:trHeight w:hRule="exact" w:val="737"/>
         </w:trPr>
         <w:tc>
           <w:tcPr>
-            <w:tcW w:w="1763" w:type="dxa"/>
+            <w:tcW w:w="1760" w:type="dxa"/>
             <w:gridSpan w:val="3"/>
             <w:tcBorders>
               <w:top w:val="single" w:sz="8" w:space="0" w:color="000000"/>
@@ -5209,7 +5624,6 @@
                 <w:szCs w:val="16"/>
               </w:rPr>
             </w:pPr>
-            <w:bookmarkStart w:id="0" w:name="_GoBack" w:colFirst="1" w:colLast="1"/>
             <w:r>
               <w:rPr>
                 <w:rFonts w:ascii="Arial" w:hAnsi="Arial" w:cs="Arial"/>
@@ -5223,7 +5637,7 @@
         </w:tc>
         <w:tc>
           <w:tcPr>
-            <w:tcW w:w="1538" w:type="dxa"/>
+            <w:tcW w:w="1536" w:type="dxa"/>
             <w:gridSpan w:val="3"/>
             <w:tcBorders>
               <w:top w:val="single" w:sz="8" w:space="0" w:color="000000"/>
@@ -5247,8 +5661,6 @@
                 <w:szCs w:val="16"/>
               </w:rPr>
             </w:pPr>
-            <w:bookmarkStart w:id="1" w:name="OLE_LINK6"/>
-            <w:bookmarkStart w:id="2" w:name="OLE_LINK7"/>
             <w:proofErr w:type="spellStart"/>
             <w:r>
               <w:rPr>
@@ -5259,14 +5671,12 @@
               </w:rPr>
               <w:t>Проход</w:t>
             </w:r>
-            <w:bookmarkEnd w:id="1"/>
-            <w:bookmarkEnd w:id="2"/>
             <w:proofErr w:type="spellEnd"/>
           </w:p>
         </w:tc>
         <w:tc>
           <w:tcPr>
-            <w:tcW w:w="2013" w:type="dxa"/>
+            <w:tcW w:w="1991" w:type="dxa"/>
             <w:gridSpan w:val="4"/>
             <w:tcBorders>
               <w:top w:val="single" w:sz="8" w:space="0" w:color="000000"/>
@@ -5290,20 +5700,22 @@
                 <w:szCs w:val="16"/>
               </w:rPr>
             </w:pPr>
-            <w:r>
-              <w:rPr>
-                <w:rFonts w:ascii="Arial" w:hAnsi="Arial" w:cs="Arial"/>
-                <w:color w:val="000000"/>
-                <w:sz w:val="16"/>
-                <w:szCs w:val="16"/>
-              </w:rPr>
-              <w:t>Barrier</w:t>
-            </w:r>
-          </w:p>
-        </w:tc>
-        <w:tc>
-          <w:tcPr>
-            <w:tcW w:w="2108" w:type="dxa"/>
+            <w:proofErr w:type="spellStart"/>
+            <w:r>
+              <w:rPr>
+                <w:rFonts w:ascii="Arial" w:hAnsi="Arial" w:cs="Arial"/>
+                <w:color w:val="000000"/>
+                <w:sz w:val="16"/>
+                <w:szCs w:val="16"/>
+              </w:rPr>
+              <w:t>Шлагбаум</w:t>
+            </w:r>
+            <w:proofErr w:type="spellEnd"/>
+          </w:p>
+        </w:tc>
+        <w:tc>
+          <w:tcPr>
+            <w:tcW w:w="2105" w:type="dxa"/>
             <w:gridSpan w:val="3"/>
             <w:tcBorders>
               <w:top w:val="single" w:sz="8" w:space="0" w:color="000000"/>
@@ -5330,7 +5742,7 @@
         </w:tc>
         <w:tc>
           <w:tcPr>
-            <w:tcW w:w="3415" w:type="dxa"/>
+            <w:tcW w:w="3412" w:type="dxa"/>
             <w:gridSpan w:val="6"/>
             <w:tcBorders>
               <w:top w:val="single" w:sz="8" w:space="0" w:color="000000"/>
@@ -5361,13 +5773,73 @@
                 <w:sz w:val="16"/>
                 <w:szCs w:val="16"/>
               </w:rPr>
-              <w:t>2: Barrier, Reader 1, Device 19</w:t>
-            </w:r>
-          </w:p>
-        </w:tc>
-        <w:tc>
-          <w:tcPr>
-            <w:tcW w:w="50" w:type="dxa"/>
+              <w:t xml:space="preserve">2:   </w:t>
+            </w:r>
+            <w:proofErr w:type="spellStart"/>
+            <w:r>
+              <w:rPr>
+                <w:rFonts w:ascii="Arial" w:hAnsi="Arial" w:cs="Arial"/>
+                <w:color w:val="000000"/>
+                <w:sz w:val="16"/>
+                <w:szCs w:val="16"/>
+              </w:rPr>
+              <w:t>Шлагбаум</w:t>
+            </w:r>
+            <w:proofErr w:type="spellEnd"/>
+            <w:r>
+              <w:rPr>
+                <w:rFonts w:ascii="Arial" w:hAnsi="Arial" w:cs="Arial"/>
+                <w:color w:val="000000"/>
+                <w:sz w:val="16"/>
+                <w:szCs w:val="16"/>
+              </w:rPr>
+              <w:t xml:space="preserve">,   </w:t>
+            </w:r>
+            <w:proofErr w:type="spellStart"/>
+            <w:r>
+              <w:rPr>
+                <w:rFonts w:ascii="Arial" w:hAnsi="Arial" w:cs="Arial"/>
+                <w:color w:val="000000"/>
+                <w:sz w:val="16"/>
+                <w:szCs w:val="16"/>
+              </w:rPr>
+              <w:t>Считыватель</w:t>
+            </w:r>
+            <w:proofErr w:type="spellEnd"/>
+            <w:r>
+              <w:rPr>
+                <w:rFonts w:ascii="Arial" w:hAnsi="Arial" w:cs="Arial"/>
+                <w:color w:val="000000"/>
+                <w:sz w:val="16"/>
+                <w:szCs w:val="16"/>
+              </w:rPr>
+              <w:t xml:space="preserve"> 1, </w:t>
+            </w:r>
+            <w:proofErr w:type="spellStart"/>
+            <w:r>
+              <w:rPr>
+                <w:rFonts w:ascii="Arial" w:hAnsi="Arial" w:cs="Arial"/>
+                <w:color w:val="000000"/>
+                <w:sz w:val="16"/>
+                <w:szCs w:val="16"/>
+              </w:rPr>
+              <w:t>Прибор</w:t>
+            </w:r>
+            <w:proofErr w:type="spellEnd"/>
+            <w:r>
+              <w:rPr>
+                <w:rFonts w:ascii="Arial" w:hAnsi="Arial" w:cs="Arial"/>
+                <w:color w:val="000000"/>
+                <w:sz w:val="16"/>
+                <w:szCs w:val="16"/>
+              </w:rPr>
+              <w:t xml:space="preserve"> 19</w:t>
+            </w:r>
+          </w:p>
+        </w:tc>
+        <w:tc>
+          <w:tcPr>
+            <w:tcW w:w="30" w:type="dxa"/>
             <w:vMerge/>
             <w:tcBorders>
               <w:top w:val="nil"/>
@@ -5393,7 +5865,7 @@
         </w:tc>
         <w:tc>
           <w:tcPr>
-            <w:tcW w:w="1281" w:type="dxa"/>
+            <w:tcW w:w="1279" w:type="dxa"/>
             <w:vMerge/>
             <w:tcBorders>
               <w:top w:val="nil"/>
@@ -5419,12 +5891,18 @@
         </w:tc>
       </w:tr>
       <w:tr>
+        <w:tblPrEx>
+          <w:tblCellMar>
+            <w:top w:w="0" w:type="dxa"/>
+            <w:bottom w:w="0" w:type="dxa"/>
+          </w:tblCellMar>
+        </w:tblPrEx>
         <w:trPr>
           <w:trHeight w:hRule="exact" w:val="737"/>
         </w:trPr>
         <w:tc>
           <w:tcPr>
-            <w:tcW w:w="1763" w:type="dxa"/>
+            <w:tcW w:w="1760" w:type="dxa"/>
             <w:gridSpan w:val="3"/>
             <w:tcBorders>
               <w:top w:val="single" w:sz="8" w:space="0" w:color="000000"/>
@@ -5461,7 +5939,7 @@
         </w:tc>
         <w:tc>
           <w:tcPr>
-            <w:tcW w:w="1538" w:type="dxa"/>
+            <w:tcW w:w="1536" w:type="dxa"/>
             <w:gridSpan w:val="3"/>
             <w:tcBorders>
               <w:top w:val="single" w:sz="8" w:space="0" w:color="000000"/>
@@ -5500,7 +5978,7 @@
         </w:tc>
         <w:tc>
           <w:tcPr>
-            <w:tcW w:w="2013" w:type="dxa"/>
+            <w:tcW w:w="1991" w:type="dxa"/>
             <w:gridSpan w:val="4"/>
             <w:tcBorders>
               <w:top w:val="single" w:sz="8" w:space="0" w:color="000000"/>
@@ -5524,20 +6002,42 @@
                 <w:szCs w:val="16"/>
               </w:rPr>
             </w:pPr>
-            <w:r>
-              <w:rPr>
-                <w:rFonts w:ascii="Arial" w:hAnsi="Arial" w:cs="Arial"/>
-                <w:color w:val="000000"/>
-                <w:sz w:val="16"/>
-                <w:szCs w:val="16"/>
-              </w:rPr>
-              <w:t>Log-Out Basement</w:t>
-            </w:r>
-          </w:p>
-        </w:tc>
-        <w:tc>
-          <w:tcPr>
-            <w:tcW w:w="2108" w:type="dxa"/>
+            <w:proofErr w:type="spellStart"/>
+            <w:r>
+              <w:rPr>
+                <w:rFonts w:ascii="Arial" w:hAnsi="Arial" w:cs="Arial"/>
+                <w:color w:val="000000"/>
+                <w:sz w:val="16"/>
+                <w:szCs w:val="16"/>
+              </w:rPr>
+              <w:t>Вход-Выход</w:t>
+            </w:r>
+            <w:proofErr w:type="spellEnd"/>
+            <w:r>
+              <w:rPr>
+                <w:rFonts w:ascii="Arial" w:hAnsi="Arial" w:cs="Arial"/>
+                <w:color w:val="000000"/>
+                <w:sz w:val="16"/>
+                <w:szCs w:val="16"/>
+              </w:rPr>
+              <w:t xml:space="preserve"> </w:t>
+            </w:r>
+            <w:proofErr w:type="spellStart"/>
+            <w:r>
+              <w:rPr>
+                <w:rFonts w:ascii="Arial" w:hAnsi="Arial" w:cs="Arial"/>
+                <w:color w:val="000000"/>
+                <w:sz w:val="16"/>
+                <w:szCs w:val="16"/>
+              </w:rPr>
+              <w:t>Подвал</w:t>
+            </w:r>
+            <w:proofErr w:type="spellEnd"/>
+          </w:p>
+        </w:tc>
+        <w:tc>
+          <w:tcPr>
+            <w:tcW w:w="2105" w:type="dxa"/>
             <w:gridSpan w:val="3"/>
             <w:tcBorders>
               <w:top w:val="single" w:sz="8" w:space="0" w:color="000000"/>
@@ -5564,7 +6064,7 @@
         </w:tc>
         <w:tc>
           <w:tcPr>
-            <w:tcW w:w="3415" w:type="dxa"/>
+            <w:tcW w:w="3412" w:type="dxa"/>
             <w:gridSpan w:val="6"/>
             <w:tcBorders>
               <w:top w:val="single" w:sz="8" w:space="0" w:color="000000"/>
@@ -5595,13 +6095,104 @@
                 <w:sz w:val="16"/>
                 <w:szCs w:val="16"/>
               </w:rPr>
-              <w:t>1: Log-Out Basement, Reader 1, surf</w:t>
-            </w:r>
-          </w:p>
-        </w:tc>
-        <w:tc>
-          <w:tcPr>
-            <w:tcW w:w="50" w:type="dxa"/>
+              <w:t xml:space="preserve">1: </w:t>
+            </w:r>
+            <w:proofErr w:type="spellStart"/>
+            <w:r>
+              <w:rPr>
+                <w:rFonts w:ascii="Arial" w:hAnsi="Arial" w:cs="Arial"/>
+                <w:color w:val="000000"/>
+                <w:sz w:val="16"/>
+                <w:szCs w:val="16"/>
+              </w:rPr>
+              <w:t>Вход</w:t>
+            </w:r>
+            <w:proofErr w:type="spellEnd"/>
+            <w:r>
+              <w:rPr>
+                <w:rFonts w:ascii="Arial" w:hAnsi="Arial" w:cs="Arial"/>
+                <w:color w:val="000000"/>
+                <w:sz w:val="16"/>
+                <w:szCs w:val="16"/>
+              </w:rPr>
+              <w:t xml:space="preserve">   </w:t>
+            </w:r>
+            <w:proofErr w:type="spellStart"/>
+            <w:r>
+              <w:rPr>
+                <w:rFonts w:ascii="Arial" w:hAnsi="Arial" w:cs="Arial"/>
+                <w:color w:val="000000"/>
+                <w:sz w:val="16"/>
+                <w:szCs w:val="16"/>
+              </w:rPr>
+              <w:t>Вход-Выход</w:t>
+            </w:r>
+            <w:proofErr w:type="spellEnd"/>
+            <w:r>
+              <w:rPr>
+                <w:rFonts w:ascii="Arial" w:hAnsi="Arial" w:cs="Arial"/>
+                <w:color w:val="000000"/>
+                <w:sz w:val="16"/>
+                <w:szCs w:val="16"/>
+              </w:rPr>
+              <w:t xml:space="preserve"> </w:t>
+            </w:r>
+            <w:proofErr w:type="spellStart"/>
+            <w:r>
+              <w:rPr>
+                <w:rFonts w:ascii="Arial" w:hAnsi="Arial" w:cs="Arial"/>
+                <w:color w:val="000000"/>
+                <w:sz w:val="16"/>
+                <w:szCs w:val="16"/>
+              </w:rPr>
+              <w:t>Подвал</w:t>
+            </w:r>
+            <w:proofErr w:type="spellEnd"/>
+            <w:r>
+              <w:rPr>
+                <w:rFonts w:ascii="Arial" w:hAnsi="Arial" w:cs="Arial"/>
+                <w:color w:val="000000"/>
+                <w:sz w:val="16"/>
+                <w:szCs w:val="16"/>
+              </w:rPr>
+              <w:t xml:space="preserve">,   </w:t>
+            </w:r>
+            <w:proofErr w:type="spellStart"/>
+            <w:r>
+              <w:rPr>
+                <w:rFonts w:ascii="Arial" w:hAnsi="Arial" w:cs="Arial"/>
+                <w:color w:val="000000"/>
+                <w:sz w:val="16"/>
+                <w:szCs w:val="16"/>
+              </w:rPr>
+              <w:t>Считыватель</w:t>
+            </w:r>
+            <w:proofErr w:type="spellEnd"/>
+            <w:r>
+              <w:rPr>
+                <w:rFonts w:ascii="Arial" w:hAnsi="Arial" w:cs="Arial"/>
+                <w:color w:val="000000"/>
+                <w:sz w:val="16"/>
+                <w:szCs w:val="16"/>
+              </w:rPr>
+              <w:t xml:space="preserve"> 1, </w:t>
+            </w:r>
+            <w:proofErr w:type="spellStart"/>
+            <w:r>
+              <w:rPr>
+                <w:rFonts w:ascii="Arial" w:hAnsi="Arial" w:cs="Arial"/>
+                <w:color w:val="000000"/>
+                <w:sz w:val="16"/>
+                <w:szCs w:val="16"/>
+              </w:rPr>
+              <w:t>Приб</w:t>
+            </w:r>
+            <w:proofErr w:type="spellEnd"/>
+          </w:p>
+        </w:tc>
+        <w:tc>
+          <w:tcPr>
+            <w:tcW w:w="30" w:type="dxa"/>
             <w:vMerge/>
             <w:tcBorders>
               <w:top w:val="nil"/>
@@ -5627,7 +6218,7 @@
         </w:tc>
         <w:tc>
           <w:tcPr>
-            <w:tcW w:w="1281" w:type="dxa"/>
+            <w:tcW w:w="1279" w:type="dxa"/>
             <w:vMerge/>
             <w:tcBorders>
               <w:top w:val="nil"/>
@@ -5653,12 +6244,18 @@
         </w:tc>
       </w:tr>
       <w:tr>
+        <w:tblPrEx>
+          <w:tblCellMar>
+            <w:top w:w="0" w:type="dxa"/>
+            <w:bottom w:w="0" w:type="dxa"/>
+          </w:tblCellMar>
+        </w:tblPrEx>
         <w:trPr>
           <w:trHeight w:hRule="exact" w:val="737"/>
         </w:trPr>
         <w:tc>
           <w:tcPr>
-            <w:tcW w:w="1763" w:type="dxa"/>
+            <w:tcW w:w="1760" w:type="dxa"/>
             <w:gridSpan w:val="3"/>
             <w:tcBorders>
               <w:top w:val="single" w:sz="8" w:space="0" w:color="000000"/>
@@ -5695,7 +6292,7 @@
         </w:tc>
         <w:tc>
           <w:tcPr>
-            <w:tcW w:w="1538" w:type="dxa"/>
+            <w:tcW w:w="1536" w:type="dxa"/>
             <w:gridSpan w:val="3"/>
             <w:tcBorders>
               <w:top w:val="single" w:sz="8" w:space="0" w:color="000000"/>
@@ -5734,7 +6331,7 @@
         </w:tc>
         <w:tc>
           <w:tcPr>
-            <w:tcW w:w="2013" w:type="dxa"/>
+            <w:tcW w:w="1991" w:type="dxa"/>
             <w:gridSpan w:val="4"/>
             <w:tcBorders>
               <w:top w:val="single" w:sz="8" w:space="0" w:color="000000"/>
@@ -5758,20 +6355,22 @@
                 <w:szCs w:val="16"/>
               </w:rPr>
             </w:pPr>
-            <w:r>
-              <w:rPr>
-                <w:rFonts w:ascii="Arial" w:hAnsi="Arial" w:cs="Arial"/>
-                <w:color w:val="000000"/>
-                <w:sz w:val="16"/>
-                <w:szCs w:val="16"/>
-              </w:rPr>
-              <w:t>Turnstile</w:t>
-            </w:r>
-          </w:p>
-        </w:tc>
-        <w:tc>
-          <w:tcPr>
-            <w:tcW w:w="2108" w:type="dxa"/>
+            <w:proofErr w:type="spellStart"/>
+            <w:r>
+              <w:rPr>
+                <w:rFonts w:ascii="Arial" w:hAnsi="Arial" w:cs="Arial"/>
+                <w:color w:val="000000"/>
+                <w:sz w:val="16"/>
+                <w:szCs w:val="16"/>
+              </w:rPr>
+              <w:t>Турникет</w:t>
+            </w:r>
+            <w:proofErr w:type="spellEnd"/>
+          </w:p>
+        </w:tc>
+        <w:tc>
+          <w:tcPr>
+            <w:tcW w:w="2105" w:type="dxa"/>
             <w:gridSpan w:val="3"/>
             <w:tcBorders>
               <w:top w:val="single" w:sz="8" w:space="0" w:color="000000"/>
@@ -5798,7 +6397,7 @@
         </w:tc>
         <w:tc>
           <w:tcPr>
-            <w:tcW w:w="3415" w:type="dxa"/>
+            <w:tcW w:w="3412" w:type="dxa"/>
             <w:gridSpan w:val="6"/>
             <w:tcBorders>
               <w:top w:val="single" w:sz="8" w:space="0" w:color="000000"/>
@@ -5829,13 +6428,93 @@
                 <w:sz w:val="16"/>
                 <w:szCs w:val="16"/>
               </w:rPr>
-              <w:t>7: Turnstile entrance, Reader 1, Device 20</w:t>
-            </w:r>
-          </w:p>
-        </w:tc>
-        <w:tc>
-          <w:tcPr>
-            <w:tcW w:w="50" w:type="dxa"/>
+              <w:t xml:space="preserve">7: </w:t>
+            </w:r>
+            <w:proofErr w:type="spellStart"/>
+            <w:r>
+              <w:rPr>
+                <w:rFonts w:ascii="Arial" w:hAnsi="Arial" w:cs="Arial"/>
+                <w:color w:val="000000"/>
+                <w:sz w:val="16"/>
+                <w:szCs w:val="16"/>
+              </w:rPr>
+              <w:t>Вход</w:t>
+            </w:r>
+            <w:proofErr w:type="spellEnd"/>
+            <w:r>
+              <w:rPr>
+                <w:rFonts w:ascii="Arial" w:hAnsi="Arial" w:cs="Arial"/>
+                <w:color w:val="000000"/>
+                <w:sz w:val="16"/>
+                <w:szCs w:val="16"/>
+              </w:rPr>
+              <w:t xml:space="preserve">   </w:t>
+            </w:r>
+            <w:proofErr w:type="spellStart"/>
+            <w:r>
+              <w:rPr>
+                <w:rFonts w:ascii="Arial" w:hAnsi="Arial" w:cs="Arial"/>
+                <w:color w:val="000000"/>
+                <w:sz w:val="16"/>
+                <w:szCs w:val="16"/>
+              </w:rPr>
+              <w:t>Турникет</w:t>
+            </w:r>
+            <w:proofErr w:type="spellEnd"/>
+            <w:r>
+              <w:rPr>
+                <w:rFonts w:ascii="Arial" w:hAnsi="Arial" w:cs="Arial"/>
+                <w:color w:val="000000"/>
+                <w:sz w:val="16"/>
+                <w:szCs w:val="16"/>
+              </w:rPr>
+              <w:t xml:space="preserve">,   </w:t>
+            </w:r>
+            <w:proofErr w:type="spellStart"/>
+            <w:r>
+              <w:rPr>
+                <w:rFonts w:ascii="Arial" w:hAnsi="Arial" w:cs="Arial"/>
+                <w:color w:val="000000"/>
+                <w:sz w:val="16"/>
+                <w:szCs w:val="16"/>
+              </w:rPr>
+              <w:t>Считыватель</w:t>
+            </w:r>
+            <w:proofErr w:type="spellEnd"/>
+            <w:r>
+              <w:rPr>
+                <w:rFonts w:ascii="Arial" w:hAnsi="Arial" w:cs="Arial"/>
+                <w:color w:val="000000"/>
+                <w:sz w:val="16"/>
+                <w:szCs w:val="16"/>
+              </w:rPr>
+              <w:t xml:space="preserve"> 1, </w:t>
+            </w:r>
+            <w:proofErr w:type="spellStart"/>
+            <w:r>
+              <w:rPr>
+                <w:rFonts w:ascii="Arial" w:hAnsi="Arial" w:cs="Arial"/>
+                <w:color w:val="000000"/>
+                <w:sz w:val="16"/>
+                <w:szCs w:val="16"/>
+              </w:rPr>
+              <w:t>Прибор</w:t>
+            </w:r>
+            <w:proofErr w:type="spellEnd"/>
+            <w:r>
+              <w:rPr>
+                <w:rFonts w:ascii="Arial" w:hAnsi="Arial" w:cs="Arial"/>
+                <w:color w:val="000000"/>
+                <w:sz w:val="16"/>
+                <w:szCs w:val="16"/>
+              </w:rPr>
+              <w:t xml:space="preserve"> 20</w:t>
+            </w:r>
+          </w:p>
+        </w:tc>
+        <w:tc>
+          <w:tcPr>
+            <w:tcW w:w="30" w:type="dxa"/>
             <w:vMerge/>
             <w:tcBorders>
               <w:top w:val="nil"/>
@@ -5861,7 +6540,7 @@
         </w:tc>
         <w:tc>
           <w:tcPr>
-            <w:tcW w:w="1281" w:type="dxa"/>
+            <w:tcW w:w="1279" w:type="dxa"/>
             <w:vMerge/>
             <w:tcBorders>
               <w:top w:val="nil"/>
@@ -5887,12 +6566,18 @@
         </w:tc>
       </w:tr>
       <w:tr>
+        <w:tblPrEx>
+          <w:tblCellMar>
+            <w:top w:w="0" w:type="dxa"/>
+            <w:bottom w:w="0" w:type="dxa"/>
+          </w:tblCellMar>
+        </w:tblPrEx>
         <w:trPr>
           <w:trHeight w:hRule="exact" w:val="737"/>
         </w:trPr>
         <w:tc>
           <w:tcPr>
-            <w:tcW w:w="1763" w:type="dxa"/>
+            <w:tcW w:w="1760" w:type="dxa"/>
             <w:gridSpan w:val="3"/>
             <w:tcBorders>
               <w:top w:val="single" w:sz="8" w:space="0" w:color="000000"/>
@@ -5929,7 +6614,7 @@
         </w:tc>
         <w:tc>
           <w:tcPr>
-            <w:tcW w:w="1538" w:type="dxa"/>
+            <w:tcW w:w="1536" w:type="dxa"/>
             <w:gridSpan w:val="3"/>
             <w:tcBorders>
               <w:top w:val="single" w:sz="8" w:space="0" w:color="000000"/>
@@ -5968,7 +6653,7 @@
         </w:tc>
         <w:tc>
           <w:tcPr>
-            <w:tcW w:w="2013" w:type="dxa"/>
+            <w:tcW w:w="1991" w:type="dxa"/>
             <w:gridSpan w:val="4"/>
             <w:tcBorders>
               <w:top w:val="single" w:sz="8" w:space="0" w:color="000000"/>
@@ -5992,20 +6677,22 @@
                 <w:szCs w:val="16"/>
               </w:rPr>
             </w:pPr>
-            <w:r>
-              <w:rPr>
-                <w:rFonts w:ascii="Arial" w:hAnsi="Arial" w:cs="Arial"/>
-                <w:color w:val="000000"/>
-                <w:sz w:val="16"/>
-                <w:szCs w:val="16"/>
-              </w:rPr>
-              <w:t>Turnstile</w:t>
-            </w:r>
-          </w:p>
-        </w:tc>
-        <w:tc>
-          <w:tcPr>
-            <w:tcW w:w="2108" w:type="dxa"/>
+            <w:proofErr w:type="spellStart"/>
+            <w:r>
+              <w:rPr>
+                <w:rFonts w:ascii="Arial" w:hAnsi="Arial" w:cs="Arial"/>
+                <w:color w:val="000000"/>
+                <w:sz w:val="16"/>
+                <w:szCs w:val="16"/>
+              </w:rPr>
+              <w:t>Турникет</w:t>
+            </w:r>
+            <w:proofErr w:type="spellEnd"/>
+          </w:p>
+        </w:tc>
+        <w:tc>
+          <w:tcPr>
+            <w:tcW w:w="2105" w:type="dxa"/>
             <w:gridSpan w:val="3"/>
             <w:tcBorders>
               <w:top w:val="single" w:sz="8" w:space="0" w:color="000000"/>
@@ -6032,7 +6719,7 @@
         </w:tc>
         <w:tc>
           <w:tcPr>
-            <w:tcW w:w="3415" w:type="dxa"/>
+            <w:tcW w:w="3412" w:type="dxa"/>
             <w:gridSpan w:val="6"/>
             <w:tcBorders>
               <w:top w:val="single" w:sz="8" w:space="0" w:color="000000"/>
@@ -6063,13 +6750,93 @@
                 <w:sz w:val="16"/>
                 <w:szCs w:val="16"/>
               </w:rPr>
-              <w:t>7: Exit Turnstile, Reader 2, instrument 20</w:t>
-            </w:r>
-          </w:p>
-        </w:tc>
-        <w:tc>
-          <w:tcPr>
-            <w:tcW w:w="50" w:type="dxa"/>
+              <w:t xml:space="preserve">7: </w:t>
+            </w:r>
+            <w:proofErr w:type="spellStart"/>
+            <w:r>
+              <w:rPr>
+                <w:rFonts w:ascii="Arial" w:hAnsi="Arial" w:cs="Arial"/>
+                <w:color w:val="000000"/>
+                <w:sz w:val="16"/>
+                <w:szCs w:val="16"/>
+              </w:rPr>
+              <w:t>Выход</w:t>
+            </w:r>
+            <w:proofErr w:type="spellEnd"/>
+            <w:r>
+              <w:rPr>
+                <w:rFonts w:ascii="Arial" w:hAnsi="Arial" w:cs="Arial"/>
+                <w:color w:val="000000"/>
+                <w:sz w:val="16"/>
+                <w:szCs w:val="16"/>
+              </w:rPr>
+              <w:t xml:space="preserve">   </w:t>
+            </w:r>
+            <w:proofErr w:type="spellStart"/>
+            <w:r>
+              <w:rPr>
+                <w:rFonts w:ascii="Arial" w:hAnsi="Arial" w:cs="Arial"/>
+                <w:color w:val="000000"/>
+                <w:sz w:val="16"/>
+                <w:szCs w:val="16"/>
+              </w:rPr>
+              <w:t>Турникет</w:t>
+            </w:r>
+            <w:proofErr w:type="spellEnd"/>
+            <w:r>
+              <w:rPr>
+                <w:rFonts w:ascii="Arial" w:hAnsi="Arial" w:cs="Arial"/>
+                <w:color w:val="000000"/>
+                <w:sz w:val="16"/>
+                <w:szCs w:val="16"/>
+              </w:rPr>
+              <w:t xml:space="preserve">,   </w:t>
+            </w:r>
+            <w:proofErr w:type="spellStart"/>
+            <w:r>
+              <w:rPr>
+                <w:rFonts w:ascii="Arial" w:hAnsi="Arial" w:cs="Arial"/>
+                <w:color w:val="000000"/>
+                <w:sz w:val="16"/>
+                <w:szCs w:val="16"/>
+              </w:rPr>
+              <w:t>Считыватель</w:t>
+            </w:r>
+            <w:proofErr w:type="spellEnd"/>
+            <w:r>
+              <w:rPr>
+                <w:rFonts w:ascii="Arial" w:hAnsi="Arial" w:cs="Arial"/>
+                <w:color w:val="000000"/>
+                <w:sz w:val="16"/>
+                <w:szCs w:val="16"/>
+              </w:rPr>
+              <w:t xml:space="preserve"> 2, </w:t>
+            </w:r>
+            <w:proofErr w:type="spellStart"/>
+            <w:r>
+              <w:rPr>
+                <w:rFonts w:ascii="Arial" w:hAnsi="Arial" w:cs="Arial"/>
+                <w:color w:val="000000"/>
+                <w:sz w:val="16"/>
+                <w:szCs w:val="16"/>
+              </w:rPr>
+              <w:t>Прибор</w:t>
+            </w:r>
+            <w:proofErr w:type="spellEnd"/>
+            <w:r>
+              <w:rPr>
+                <w:rFonts w:ascii="Arial" w:hAnsi="Arial" w:cs="Arial"/>
+                <w:color w:val="000000"/>
+                <w:sz w:val="16"/>
+                <w:szCs w:val="16"/>
+              </w:rPr>
+              <w:t xml:space="preserve"> 20</w:t>
+            </w:r>
+          </w:p>
+        </w:tc>
+        <w:tc>
+          <w:tcPr>
+            <w:tcW w:w="30" w:type="dxa"/>
             <w:vMerge/>
             <w:tcBorders>
               <w:top w:val="nil"/>
@@ -6095,7 +6862,7 @@
         </w:tc>
         <w:tc>
           <w:tcPr>
-            <w:tcW w:w="1281" w:type="dxa"/>
+            <w:tcW w:w="1279" w:type="dxa"/>
             <w:vMerge/>
             <w:tcBorders>
               <w:top w:val="nil"/>
@@ -6120,9 +6887,11 @@
           </w:p>
         </w:tc>
       </w:tr>
-      <w:bookmarkEnd w:id="0"/>
     </w:tbl>
-    <w:p/>
+    <w:p>
+      <w:bookmarkStart w:id="5" w:name="_GoBack"/>
+      <w:bookmarkEnd w:id="5"/>
+    </w:p>
     <w:sectPr>
       <w:pgSz w:w="11926" w:h="16867"/>
       <w:pgMar w:top="565" w:right="565" w:bottom="565" w:left="565" w:header="720" w:footer="720" w:gutter="0"/>

</xml_diff>